<commit_message>
Added credit source for traffic image. Updated table of contents layout. Updatedfirst line of paragraphs for articles to take less space. Added pages to the magazine to reflect remaining articles.
</commit_message>
<xml_diff>
--- a/Image Source Locations.docx
+++ b/Image Source Locations.docx
@@ -1,20 +1,138 @@
 
 <file path=word/document.xml><?xml version="1.0" encoding="utf-8"?>
-<w:document xmlns:wpc="http://schemas.microsoft.com/office/word/2010/wordprocessingCanvas" xmlns:mc="http://schemas.openxmlformats.org/markup-compatibility/2006" xmlns:o="urn:schemas-microsoft-com:office:office" xmlns:r="http://schemas.openxmlformats.org/officeDocument/2006/relationships" xmlns:m="http://schemas.openxmlformats.org/officeDocument/2006/math" xmlns:v="urn:schemas-microsoft-com:vml" xmlns:wp14="http://schemas.microsoft.com/office/word/2010/wordprocessingDrawing" xmlns:wp="http://schemas.openxmlformats.org/drawingml/2006/wordprocessingDrawing" xmlns:w10="urn:schemas-microsoft-com:office:word" xmlns:w="http://schemas.openxmlformats.org/wordprocessingml/2006/main" xmlns:w14="http://schemas.microsoft.com/office/word/2010/wordml" xmlns:w15="http://schemas.microsoft.com/office/word/2012/wordml" xmlns:wpg="http://schemas.microsoft.com/office/word/2010/wordprocessingGroup" xmlns:wpi="http://schemas.microsoft.com/office/word/2010/wordprocessingInk" xmlns:wne="http://schemas.microsoft.com/office/word/2006/wordml" xmlns:wps="http://schemas.microsoft.com/office/word/2010/wordprocessingShape" mc:Ignorable="w14 w15 wp14">
+<w:document xmlns:wpc="http://schemas.microsoft.com/office/word/2010/wordprocessingCanvas" xmlns:cx="http://schemas.microsoft.com/office/drawing/2014/chartex" xmlns:cx1="http://schemas.microsoft.com/office/drawing/2015/9/8/chartex" xmlns:cx2="http://schemas.microsoft.com/office/drawing/2015/10/21/chartex" xmlns:cx3="http://schemas.microsoft.com/office/drawing/2016/5/9/chartex" xmlns:cx4="http://schemas.microsoft.com/office/drawing/2016/5/10/chartex" xmlns:cx5="http://schemas.microsoft.com/office/drawing/2016/5/11/chartex" xmlns:cx6="http://schemas.microsoft.com/office/drawing/2016/5/12/chartex" xmlns:cx7="http://schemas.microsoft.com/office/drawing/2016/5/13/chartex" xmlns:cx8="http://schemas.microsoft.com/office/drawing/2016/5/14/chartex" xmlns:mc="http://schemas.openxmlformats.org/markup-compatibility/2006" xmlns:aink="http://schemas.microsoft.com/office/drawing/2016/ink" xmlns:am3d="http://schemas.microsoft.com/office/drawing/2017/model3d" xmlns:o="urn:schemas-microsoft-com:office:office" xmlns:r="http://schemas.openxmlformats.org/officeDocument/2006/relationships" xmlns:m="http://schemas.openxmlformats.org/officeDocument/2006/math" xmlns:v="urn:schemas-microsoft-com:vml" xmlns:wp14="http://schemas.microsoft.com/office/word/2010/wordprocessingDrawing" xmlns:wp="http://schemas.openxmlformats.org/drawingml/2006/wordprocessingDrawing" xmlns:w10="urn:schemas-microsoft-com:office:word" xmlns:w="http://schemas.openxmlformats.org/wordprocessingml/2006/main" xmlns:w14="http://schemas.microsoft.com/office/word/2010/wordml" xmlns:w15="http://schemas.microsoft.com/office/word/2012/wordml" xmlns:w16cid="http://schemas.microsoft.com/office/word/2016/wordml/cid" xmlns:w16se="http://schemas.microsoft.com/office/word/2015/wordml/symex" xmlns:wpg="http://schemas.microsoft.com/office/word/2010/wordprocessingGroup" xmlns:wpi="http://schemas.microsoft.com/office/word/2010/wordprocessingInk" xmlns:wne="http://schemas.microsoft.com/office/word/2006/wordml" xmlns:wps="http://schemas.microsoft.com/office/word/2010/wordprocessingShape" mc:Ignorable="w14 w15 w16se w16cid wp14">
   <w:body>
     <w:p>
+      <w:pPr>
+        <w:rPr>
+          <w:rFonts w:ascii="Arial" w:hAnsi="Arial" w:cs="Arial"/>
+          <w:szCs w:val="24"/>
+        </w:rPr>
+      </w:pPr>
       <w:r>
+        <w:rPr>
+          <w:rFonts w:ascii="Arial" w:hAnsi="Arial" w:cs="Arial"/>
+          <w:szCs w:val="24"/>
+        </w:rPr>
         <w:t>Image Source Locations:</w:t>
       </w:r>
     </w:p>
     <w:p>
+      <w:pPr>
+        <w:rPr>
+          <w:rFonts w:ascii="Arial" w:hAnsi="Arial" w:cs="Arial"/>
+          <w:szCs w:val="24"/>
+        </w:rPr>
+      </w:pPr>
+      <w:bookmarkStart w:id="0" w:name="_GoBack"/>
+      <w:bookmarkEnd w:id="0"/>
+    </w:p>
+    <w:p>
+      <w:pPr>
+        <w:autoSpaceDE w:val="0"/>
+        <w:autoSpaceDN w:val="0"/>
+        <w:adjustRightInd w:val="0"/>
+        <w:spacing w:after="0"/>
+        <w:rPr>
+          <w:rFonts w:ascii="Arial" w:hAnsi="Arial" w:cs="Arial"/>
+          <w:szCs w:val="24"/>
+        </w:rPr>
+      </w:pPr>
       <w:r>
-        <w:t xml:space="preserve">Image of a car mirror: </w:t>
+        <w:rPr>
+          <w:rFonts w:ascii="Arial" w:hAnsi="Arial" w:cs="Arial"/>
+          <w:szCs w:val="24"/>
+        </w:rPr>
+        <w:t xml:space="preserve">Image of cars on traffic: </w:t>
       </w:r>
       <w:hyperlink r:id="rId5" w:history="1">
         <w:r>
           <w:rPr>
             <w:rStyle w:val="Hyperlink"/>
+            <w:rFonts w:ascii="Arial" w:hAnsi="Arial" w:cs="Arial"/>
+            <w:szCs w:val="24"/>
+          </w:rPr>
+          <w:t>https://www.flickr.com/photos/diversey/17903326752</w:t>
+        </w:r>
+      </w:hyperlink>
+    </w:p>
+    <w:p>
+      <w:pPr>
+        <w:pStyle w:val="ListParagraph"/>
+        <w:numPr>
+          <w:ilvl w:val="0"/>
+          <w:numId w:val="2"/>
+        </w:numPr>
+        <w:rPr>
+          <w:rFonts w:ascii="Arial" w:hAnsi="Arial" w:cs="Arial"/>
+          <w:szCs w:val="24"/>
+        </w:rPr>
+      </w:pPr>
+      <w:r>
+        <w:rPr>
+          <w:rFonts w:ascii="Arial" w:hAnsi="Arial" w:cs="Arial"/>
+          <w:color w:val="2F2F2F"/>
+          <w:szCs w:val="24"/>
+        </w:rPr>
+        <w:t>Website allows for free for personal and commercial use</w:t>
+      </w:r>
+    </w:p>
+    <w:p>
+      <w:pPr>
+        <w:pStyle w:val="ListParagraph"/>
+        <w:numPr>
+          <w:ilvl w:val="0"/>
+          <w:numId w:val="2"/>
+        </w:numPr>
+        <w:autoSpaceDE w:val="0"/>
+        <w:autoSpaceDN w:val="0"/>
+        <w:adjustRightInd w:val="0"/>
+        <w:spacing w:after="0"/>
+        <w:rPr>
+          <w:rFonts w:ascii="Arial" w:hAnsi="Arial" w:cs="Arial"/>
+          <w:szCs w:val="24"/>
+        </w:rPr>
+      </w:pPr>
+      <w:r>
+        <w:rPr>
+          <w:rFonts w:ascii="Arial" w:hAnsi="Arial" w:cs="Arial"/>
+          <w:szCs w:val="24"/>
+        </w:rPr>
+        <w:t>Attribution required</w:t>
+      </w:r>
+    </w:p>
+    <w:p>
+      <w:pPr>
+        <w:autoSpaceDE w:val="0"/>
+        <w:autoSpaceDN w:val="0"/>
+        <w:adjustRightInd w:val="0"/>
+        <w:spacing w:after="0"/>
+        <w:rPr>
+          <w:rFonts w:ascii="Arial" w:hAnsi="Arial" w:cs="Arial"/>
+          <w:szCs w:val="24"/>
+        </w:rPr>
+      </w:pPr>
+    </w:p>
+    <w:p>
+      <w:pPr>
+        <w:rPr>
+          <w:rFonts w:ascii="Arial" w:hAnsi="Arial" w:cs="Arial"/>
+          <w:szCs w:val="24"/>
+        </w:rPr>
+      </w:pPr>
+      <w:r>
+        <w:rPr>
+          <w:rFonts w:ascii="Arial" w:hAnsi="Arial" w:cs="Arial"/>
+          <w:szCs w:val="24"/>
+        </w:rPr>
+        <w:t xml:space="preserve">Image of a car mirror: </w:t>
+      </w:r>
+      <w:hyperlink r:id="rId6" w:history="1">
+        <w:r>
+          <w:rPr>
+            <w:rStyle w:val="Hyperlink"/>
+            <w:rFonts w:ascii="Arial" w:hAnsi="Arial" w:cs="Arial"/>
+            <w:szCs w:val="24"/>
           </w:rPr>
           <w:t>https://pxhere.com/en/photo/67816</w:t>
         </w:r>
@@ -27,26 +145,18 @@
           <w:ilvl w:val="0"/>
           <w:numId w:val="1"/>
         </w:numPr>
+        <w:rPr>
+          <w:rFonts w:ascii="Arial" w:hAnsi="Arial" w:cs="Arial"/>
+          <w:szCs w:val="24"/>
+        </w:rPr>
       </w:pPr>
       <w:r>
         <w:rPr>
-          <w:rFonts w:ascii="Helvetica" w:hAnsi="Helvetica" w:cs="Helvetica"/>
+          <w:rFonts w:ascii="Arial" w:hAnsi="Arial" w:cs="Arial"/>
           <w:color w:val="2F2F2F"/>
-          <w:sz w:val="21"/>
-          <w:szCs w:val="21"/>
-        </w:rPr>
-        <w:t>Website allows for f</w:t>
-      </w:r>
-      <w:bookmarkStart w:id="0" w:name="_GoBack"/>
-      <w:bookmarkEnd w:id="0"/>
-      <w:r>
-        <w:rPr>
-          <w:rFonts w:ascii="Helvetica" w:hAnsi="Helvetica" w:cs="Helvetica"/>
-          <w:color w:val="2F2F2F"/>
-          <w:sz w:val="21"/>
-          <w:szCs w:val="21"/>
-        </w:rPr>
-        <w:t>ree for personal and commercial use</w:t>
+          <w:szCs w:val="24"/>
+        </w:rPr>
+        <w:t>Website allows for free for personal and commercial use</w:t>
       </w:r>
     </w:p>
     <w:p>
@@ -56,19 +166,20 @@
           <w:ilvl w:val="0"/>
           <w:numId w:val="1"/>
         </w:numPr>
+        <w:rPr>
+          <w:rFonts w:ascii="Arial" w:hAnsi="Arial" w:cs="Arial"/>
+          <w:szCs w:val="24"/>
+        </w:rPr>
       </w:pPr>
       <w:r>
         <w:rPr>
-          <w:rFonts w:ascii="Helvetica" w:hAnsi="Helvetica" w:cs="Helvetica"/>
+          <w:rFonts w:ascii="Arial" w:hAnsi="Arial" w:cs="Arial"/>
           <w:color w:val="2F2F2F"/>
-          <w:sz w:val="21"/>
-          <w:szCs w:val="21"/>
+          <w:szCs w:val="24"/>
         </w:rPr>
         <w:t>No attribution required</w:t>
       </w:r>
     </w:p>
-    <w:p/>
-    <w:p/>
     <w:sectPr>
       <w:pgSz w:w="12240" w:h="15840"/>
       <w:pgMar w:top="1440" w:right="1440" w:bottom="1440" w:left="1440" w:header="720" w:footer="720" w:gutter="0"/>
@@ -80,7 +191,7 @@
 </file>
 
 <file path=word/numbering.xml><?xml version="1.0" encoding="utf-8"?>
-<w:numbering xmlns:wpc="http://schemas.microsoft.com/office/word/2010/wordprocessingCanvas" xmlns:mc="http://schemas.openxmlformats.org/markup-compatibility/2006" xmlns:o="urn:schemas-microsoft-com:office:office" xmlns:r="http://schemas.openxmlformats.org/officeDocument/2006/relationships" xmlns:m="http://schemas.openxmlformats.org/officeDocument/2006/math" xmlns:v="urn:schemas-microsoft-com:vml" xmlns:wp14="http://schemas.microsoft.com/office/word/2010/wordprocessingDrawing" xmlns:wp="http://schemas.openxmlformats.org/drawingml/2006/wordprocessingDrawing" xmlns:w10="urn:schemas-microsoft-com:office:word" xmlns:w="http://schemas.openxmlformats.org/wordprocessingml/2006/main" xmlns:w14="http://schemas.microsoft.com/office/word/2010/wordml" xmlns:w15="http://schemas.microsoft.com/office/word/2012/wordml" xmlns:wpg="http://schemas.microsoft.com/office/word/2010/wordprocessingGroup" xmlns:wpi="http://schemas.microsoft.com/office/word/2010/wordprocessingInk" xmlns:wne="http://schemas.microsoft.com/office/word/2006/wordml" xmlns:wps="http://schemas.microsoft.com/office/word/2010/wordprocessingShape" mc:Ignorable="w14 w15 wp14">
+<w:numbering xmlns:wpc="http://schemas.microsoft.com/office/word/2010/wordprocessingCanvas" xmlns:cx="http://schemas.microsoft.com/office/drawing/2014/chartex" xmlns:cx1="http://schemas.microsoft.com/office/drawing/2015/9/8/chartex" xmlns:cx2="http://schemas.microsoft.com/office/drawing/2015/10/21/chartex" xmlns:cx3="http://schemas.microsoft.com/office/drawing/2016/5/9/chartex" xmlns:cx4="http://schemas.microsoft.com/office/drawing/2016/5/10/chartex" xmlns:cx5="http://schemas.microsoft.com/office/drawing/2016/5/11/chartex" xmlns:cx6="http://schemas.microsoft.com/office/drawing/2016/5/12/chartex" xmlns:cx7="http://schemas.microsoft.com/office/drawing/2016/5/13/chartex" xmlns:cx8="http://schemas.microsoft.com/office/drawing/2016/5/14/chartex" xmlns:mc="http://schemas.openxmlformats.org/markup-compatibility/2006" xmlns:aink="http://schemas.microsoft.com/office/drawing/2016/ink" xmlns:am3d="http://schemas.microsoft.com/office/drawing/2017/model3d" xmlns:o="urn:schemas-microsoft-com:office:office" xmlns:r="http://schemas.openxmlformats.org/officeDocument/2006/relationships" xmlns:m="http://schemas.openxmlformats.org/officeDocument/2006/math" xmlns:v="urn:schemas-microsoft-com:vml" xmlns:wp14="http://schemas.microsoft.com/office/word/2010/wordprocessingDrawing" xmlns:wp="http://schemas.openxmlformats.org/drawingml/2006/wordprocessingDrawing" xmlns:w10="urn:schemas-microsoft-com:office:word" xmlns:w="http://schemas.openxmlformats.org/wordprocessingml/2006/main" xmlns:w14="http://schemas.microsoft.com/office/word/2010/wordml" xmlns:w15="http://schemas.microsoft.com/office/word/2012/wordml" xmlns:w16cid="http://schemas.microsoft.com/office/word/2016/wordml/cid" xmlns:w16se="http://schemas.microsoft.com/office/word/2015/wordml/symex" xmlns:wpg="http://schemas.microsoft.com/office/word/2010/wordprocessingGroup" xmlns:wpi="http://schemas.microsoft.com/office/word/2010/wordprocessingInk" xmlns:wne="http://schemas.microsoft.com/office/word/2006/wordml" xmlns:wps="http://schemas.microsoft.com/office/word/2010/wordprocessingShape" mc:Ignorable="w14 w15 w16se w16cid wp14">
   <w:abstractNum w:abstractNumId="0" w15:restartNumberingAfterBreak="0">
     <w:nsid w:val="124C2551"/>
     <w:multiLevelType w:val="hybridMultilevel"/>
@@ -193,14 +304,129 @@
       </w:rPr>
     </w:lvl>
   </w:abstractNum>
+  <w:abstractNum w:abstractNumId="1" w15:restartNumberingAfterBreak="0">
+    <w:nsid w:val="640E38D1"/>
+    <w:multiLevelType w:val="hybridMultilevel"/>
+    <w:tmpl w:val="1736DA68"/>
+    <w:lvl w:ilvl="0" w:tplc="041E7536">
+      <w:numFmt w:val="bullet"/>
+      <w:lvlText w:val="-"/>
+      <w:lvlJc w:val="left"/>
+      <w:pPr>
+        <w:ind w:left="720" w:hanging="360"/>
+      </w:pPr>
+      <w:rPr>
+        <w:rFonts w:ascii="Times New Roman" w:eastAsiaTheme="minorHAnsi" w:hAnsi="Times New Roman" w:cs="Times New Roman" w:hint="default"/>
+      </w:rPr>
+    </w:lvl>
+    <w:lvl w:ilvl="1" w:tplc="04090003" w:tentative="1">
+      <w:start w:val="1"/>
+      <w:numFmt w:val="bullet"/>
+      <w:lvlText w:val="o"/>
+      <w:lvlJc w:val="left"/>
+      <w:pPr>
+        <w:ind w:left="1440" w:hanging="360"/>
+      </w:pPr>
+      <w:rPr>
+        <w:rFonts w:ascii="Courier New" w:hAnsi="Courier New" w:cs="Courier New" w:hint="default"/>
+      </w:rPr>
+    </w:lvl>
+    <w:lvl w:ilvl="2" w:tplc="04090005" w:tentative="1">
+      <w:start w:val="1"/>
+      <w:numFmt w:val="bullet"/>
+      <w:lvlText w:val=""/>
+      <w:lvlJc w:val="left"/>
+      <w:pPr>
+        <w:ind w:left="2160" w:hanging="360"/>
+      </w:pPr>
+      <w:rPr>
+        <w:rFonts w:ascii="Wingdings" w:hAnsi="Wingdings" w:hint="default"/>
+      </w:rPr>
+    </w:lvl>
+    <w:lvl w:ilvl="3" w:tplc="04090001" w:tentative="1">
+      <w:start w:val="1"/>
+      <w:numFmt w:val="bullet"/>
+      <w:lvlText w:val=""/>
+      <w:lvlJc w:val="left"/>
+      <w:pPr>
+        <w:ind w:left="2880" w:hanging="360"/>
+      </w:pPr>
+      <w:rPr>
+        <w:rFonts w:ascii="Symbol" w:hAnsi="Symbol" w:hint="default"/>
+      </w:rPr>
+    </w:lvl>
+    <w:lvl w:ilvl="4" w:tplc="04090003" w:tentative="1">
+      <w:start w:val="1"/>
+      <w:numFmt w:val="bullet"/>
+      <w:lvlText w:val="o"/>
+      <w:lvlJc w:val="left"/>
+      <w:pPr>
+        <w:ind w:left="3600" w:hanging="360"/>
+      </w:pPr>
+      <w:rPr>
+        <w:rFonts w:ascii="Courier New" w:hAnsi="Courier New" w:cs="Courier New" w:hint="default"/>
+      </w:rPr>
+    </w:lvl>
+    <w:lvl w:ilvl="5" w:tplc="04090005" w:tentative="1">
+      <w:start w:val="1"/>
+      <w:numFmt w:val="bullet"/>
+      <w:lvlText w:val=""/>
+      <w:lvlJc w:val="left"/>
+      <w:pPr>
+        <w:ind w:left="4320" w:hanging="360"/>
+      </w:pPr>
+      <w:rPr>
+        <w:rFonts w:ascii="Wingdings" w:hAnsi="Wingdings" w:hint="default"/>
+      </w:rPr>
+    </w:lvl>
+    <w:lvl w:ilvl="6" w:tplc="04090001" w:tentative="1">
+      <w:start w:val="1"/>
+      <w:numFmt w:val="bullet"/>
+      <w:lvlText w:val=""/>
+      <w:lvlJc w:val="left"/>
+      <w:pPr>
+        <w:ind w:left="5040" w:hanging="360"/>
+      </w:pPr>
+      <w:rPr>
+        <w:rFonts w:ascii="Symbol" w:hAnsi="Symbol" w:hint="default"/>
+      </w:rPr>
+    </w:lvl>
+    <w:lvl w:ilvl="7" w:tplc="04090003" w:tentative="1">
+      <w:start w:val="1"/>
+      <w:numFmt w:val="bullet"/>
+      <w:lvlText w:val="o"/>
+      <w:lvlJc w:val="left"/>
+      <w:pPr>
+        <w:ind w:left="5760" w:hanging="360"/>
+      </w:pPr>
+      <w:rPr>
+        <w:rFonts w:ascii="Courier New" w:hAnsi="Courier New" w:cs="Courier New" w:hint="default"/>
+      </w:rPr>
+    </w:lvl>
+    <w:lvl w:ilvl="8" w:tplc="04090005" w:tentative="1">
+      <w:start w:val="1"/>
+      <w:numFmt w:val="bullet"/>
+      <w:lvlText w:val=""/>
+      <w:lvlJc w:val="left"/>
+      <w:pPr>
+        <w:ind w:left="6480" w:hanging="360"/>
+      </w:pPr>
+      <w:rPr>
+        <w:rFonts w:ascii="Wingdings" w:hAnsi="Wingdings" w:hint="default"/>
+      </w:rPr>
+    </w:lvl>
+  </w:abstractNum>
   <w:num w:numId="1">
     <w:abstractNumId w:val="0"/>
+  </w:num>
+  <w:num w:numId="2">
+    <w:abstractNumId w:val="1"/>
   </w:num>
 </w:numbering>
 </file>
 
 <file path=word/styles.xml><?xml version="1.0" encoding="utf-8"?>
-<w:styles xmlns:mc="http://schemas.openxmlformats.org/markup-compatibility/2006" xmlns:r="http://schemas.openxmlformats.org/officeDocument/2006/relationships" xmlns:w="http://schemas.openxmlformats.org/wordprocessingml/2006/main" xmlns:w14="http://schemas.microsoft.com/office/word/2010/wordml" xmlns:w15="http://schemas.microsoft.com/office/word/2012/wordml" mc:Ignorable="w14 w15">
+<w:styles xmlns:mc="http://schemas.openxmlformats.org/markup-compatibility/2006" xmlns:r="http://schemas.openxmlformats.org/officeDocument/2006/relationships" xmlns:w="http://schemas.openxmlformats.org/wordprocessingml/2006/main" xmlns:w14="http://schemas.microsoft.com/office/word/2010/wordml" xmlns:w15="http://schemas.microsoft.com/office/word/2012/wordml" xmlns:w16cid="http://schemas.microsoft.com/office/word/2016/wordml/cid" xmlns:w16se="http://schemas.microsoft.com/office/word/2015/wordml/symex" mc:Ignorable="w14 w15 w16se w16cid">
   <w:docDefaults>
     <w:rPrDefault>
       <w:rPr>
@@ -216,7 +442,7 @@
       </w:pPr>
     </w:pPrDefault>
   </w:docDefaults>
-  <w:latentStyles w:defLockedState="0" w:defUIPriority="99" w:defSemiHidden="0" w:defUnhideWhenUsed="0" w:defQFormat="0" w:count="371">
+  <w:latentStyles w:defLockedState="0" w:defUIPriority="99" w:defSemiHidden="0" w:defUnhideWhenUsed="0" w:defQFormat="0" w:count="375">
     <w:lsdException w:name="Normal" w:uiPriority="0" w:qFormat="1"/>
     <w:lsdException w:name="heading 1" w:uiPriority="9" w:qFormat="1"/>
     <w:lsdException w:name="heading 2" w:semiHidden="1" w:uiPriority="9" w:unhideWhenUsed="1" w:qFormat="1"/>
@@ -322,7 +548,6 @@
     <w:lsdException w:name="HTML Sample" w:semiHidden="1" w:unhideWhenUsed="1"/>
     <w:lsdException w:name="HTML Typewriter" w:semiHidden="1" w:unhideWhenUsed="1"/>
     <w:lsdException w:name="HTML Variable" w:semiHidden="1" w:unhideWhenUsed="1"/>
-    <w:lsdException w:name="Normal Table" w:semiHidden="1" w:unhideWhenUsed="1"/>
     <w:lsdException w:name="annotation subject" w:semiHidden="1" w:unhideWhenUsed="1"/>
     <w:lsdException w:name="No List" w:semiHidden="1" w:unhideWhenUsed="1"/>
     <w:lsdException w:name="Outline List 1" w:semiHidden="1" w:unhideWhenUsed="1"/>
@@ -366,10 +591,8 @@
     <w:lsdException w:name="Table Elegant" w:semiHidden="1" w:unhideWhenUsed="1"/>
     <w:lsdException w:name="Table Professional" w:semiHidden="1" w:unhideWhenUsed="1"/>
     <w:lsdException w:name="Table Subtle 1" w:semiHidden="1" w:unhideWhenUsed="1"/>
-    <w:lsdException w:name="Table Subtle 2" w:semiHidden="1" w:unhideWhenUsed="1"/>
     <w:lsdException w:name="Table Web 1" w:semiHidden="1" w:unhideWhenUsed="1"/>
     <w:lsdException w:name="Table Web 2" w:semiHidden="1" w:unhideWhenUsed="1"/>
-    <w:lsdException w:name="Table Web 3" w:semiHidden="1" w:unhideWhenUsed="1"/>
     <w:lsdException w:name="Balloon Text" w:semiHidden="1" w:unhideWhenUsed="1"/>
     <w:lsdException w:name="Table Grid" w:uiPriority="39"/>
     <w:lsdException w:name="Table Theme" w:semiHidden="1" w:unhideWhenUsed="1"/>
@@ -588,6 +811,10 @@
     <w:lsdException w:name="List Table 5 Dark Accent 6" w:uiPriority="50"/>
     <w:lsdException w:name="List Table 6 Colorful Accent 6" w:uiPriority="51"/>
     <w:lsdException w:name="List Table 7 Colorful Accent 6" w:uiPriority="52"/>
+    <w:lsdException w:name="Mention" w:semiHidden="1" w:unhideWhenUsed="1"/>
+    <w:lsdException w:name="Smart Hyperlink" w:semiHidden="1" w:unhideWhenUsed="1"/>
+    <w:lsdException w:name="Hashtag" w:semiHidden="1" w:unhideWhenUsed="1"/>
+    <w:lsdException w:name="Unresolved Mention" w:semiHidden="1" w:unhideWhenUsed="1"/>
   </w:latentStyles>
   <w:style w:type="paragraph" w:default="1" w:styleId="Normal">
     <w:name w:val="Normal"/>
@@ -656,6 +883,18 @@
       <w:ind w:left="720"/>
       <w:contextualSpacing/>
     </w:pPr>
+  </w:style>
+  <w:style w:type="character" w:styleId="UnresolvedMention">
+    <w:name w:val="Unresolved Mention"/>
+    <w:basedOn w:val="DefaultParagraphFont"/>
+    <w:uiPriority w:val="99"/>
+    <w:semiHidden/>
+    <w:unhideWhenUsed/>
+    <w:rsid w:val="009C5DC9"/>
+    <w:rPr>
+      <w:color w:val="605E5C"/>
+      <w:shd w:val="clear" w:color="auto" w:fill="E1DFDD"/>
+    </w:rPr>
   </w:style>
 </w:styles>
 </file>

</xml_diff>

<commit_message>
Add source for fed reserve bank logo & pillar img
</commit_message>
<xml_diff>
--- a/Image Source Locations.docx
+++ b/Image Source Locations.docx
@@ -1,6 +1,6 @@
 
 <file path=word/document.xml><?xml version="1.0" encoding="utf-8"?>
-<w:document xmlns:wpc="http://schemas.microsoft.com/office/word/2010/wordprocessingCanvas" xmlns:cx="http://schemas.microsoft.com/office/drawing/2014/chartex" xmlns:cx1="http://schemas.microsoft.com/office/drawing/2015/9/8/chartex" xmlns:cx2="http://schemas.microsoft.com/office/drawing/2015/10/21/chartex" xmlns:cx3="http://schemas.microsoft.com/office/drawing/2016/5/9/chartex" xmlns:cx4="http://schemas.microsoft.com/office/drawing/2016/5/10/chartex" xmlns:cx5="http://schemas.microsoft.com/office/drawing/2016/5/11/chartex" xmlns:cx6="http://schemas.microsoft.com/office/drawing/2016/5/12/chartex" xmlns:cx7="http://schemas.microsoft.com/office/drawing/2016/5/13/chartex" xmlns:cx8="http://schemas.microsoft.com/office/drawing/2016/5/14/chartex" xmlns:mc="http://schemas.openxmlformats.org/markup-compatibility/2006" xmlns:aink="http://schemas.microsoft.com/office/drawing/2016/ink" xmlns:am3d="http://schemas.microsoft.com/office/drawing/2017/model3d" xmlns:o="urn:schemas-microsoft-com:office:office" xmlns:r="http://schemas.openxmlformats.org/officeDocument/2006/relationships" xmlns:m="http://schemas.openxmlformats.org/officeDocument/2006/math" xmlns:v="urn:schemas-microsoft-com:vml" xmlns:wp14="http://schemas.microsoft.com/office/word/2010/wordprocessingDrawing" xmlns:wp="http://schemas.openxmlformats.org/drawingml/2006/wordprocessingDrawing" xmlns:w10="urn:schemas-microsoft-com:office:word" xmlns:w="http://schemas.openxmlformats.org/wordprocessingml/2006/main" xmlns:w14="http://schemas.microsoft.com/office/word/2010/wordml" xmlns:w15="http://schemas.microsoft.com/office/word/2012/wordml" xmlns:w16cid="http://schemas.microsoft.com/office/word/2016/wordml/cid" xmlns:w16se="http://schemas.microsoft.com/office/word/2015/wordml/symex" xmlns:wpg="http://schemas.microsoft.com/office/word/2010/wordprocessingGroup" xmlns:wpi="http://schemas.microsoft.com/office/word/2010/wordprocessingInk" xmlns:wne="http://schemas.microsoft.com/office/word/2006/wordml" xmlns:wps="http://schemas.microsoft.com/office/word/2010/wordprocessingShape" mc:Ignorable="w14 w15 w16se w16cid wp14">
+<w:document xmlns:wpc="http://schemas.microsoft.com/office/word/2010/wordprocessingCanvas" xmlns:mc="http://schemas.openxmlformats.org/markup-compatibility/2006" xmlns:o="urn:schemas-microsoft-com:office:office" xmlns:r="http://schemas.openxmlformats.org/officeDocument/2006/relationships" xmlns:m="http://schemas.openxmlformats.org/officeDocument/2006/math" xmlns:v="urn:schemas-microsoft-com:vml" xmlns:wp14="http://schemas.microsoft.com/office/word/2010/wordprocessingDrawing" xmlns:wp="http://schemas.openxmlformats.org/drawingml/2006/wordprocessingDrawing" xmlns:w10="urn:schemas-microsoft-com:office:word" xmlns:w="http://schemas.openxmlformats.org/wordprocessingml/2006/main" xmlns:w14="http://schemas.microsoft.com/office/word/2010/wordml" xmlns:w15="http://schemas.microsoft.com/office/word/2012/wordml" xmlns:wpg="http://schemas.microsoft.com/office/word/2010/wordprocessingGroup" xmlns:wpi="http://schemas.microsoft.com/office/word/2010/wordprocessingInk" xmlns:wne="http://schemas.microsoft.com/office/word/2006/wordml" xmlns:wps="http://schemas.microsoft.com/office/word/2010/wordprocessingShape" mc:Ignorable="w14 w15 wp14">
   <w:body>
     <w:p>
       <w:pPr>
@@ -24,8 +24,6 @@
           <w:szCs w:val="24"/>
         </w:rPr>
       </w:pPr>
-      <w:bookmarkStart w:id="0" w:name="_GoBack"/>
-      <w:bookmarkEnd w:id="0"/>
     </w:p>
     <w:p>
       <w:pPr>
@@ -179,6 +177,179 @@
         </w:rPr>
         <w:t>No attribution required</w:t>
       </w:r>
+    </w:p>
+    <w:p>
+      <w:pPr>
+        <w:pStyle w:val="ListParagraph"/>
+        <w:numPr>
+          <w:ilvl w:val="0"/>
+          <w:numId w:val="1"/>
+        </w:numPr>
+        <w:rPr>
+          <w:rFonts w:ascii="Arial" w:hAnsi="Arial" w:cs="Arial"/>
+          <w:szCs w:val="24"/>
+        </w:rPr>
+      </w:pPr>
+      <w:r>
+        <w:rPr>
+          <w:rFonts w:ascii="Arial" w:hAnsi="Arial" w:cs="Arial"/>
+          <w:color w:val="2F2F2F"/>
+          <w:szCs w:val="24"/>
+        </w:rPr>
+        <w:t>Modified for cymk color and resizing</w:t>
+      </w:r>
+    </w:p>
+    <w:p>
+      <w:pPr>
+        <w:rPr>
+          <w:rFonts w:ascii="Arial" w:hAnsi="Arial" w:cs="Arial"/>
+          <w:szCs w:val="24"/>
+        </w:rPr>
+      </w:pPr>
+      <w:r>
+        <w:rPr>
+          <w:rFonts w:ascii="Arial" w:hAnsi="Arial" w:cs="Arial"/>
+          <w:szCs w:val="24"/>
+        </w:rPr>
+        <w:t xml:space="preserve">Federal Reserve Bank logo: </w:t>
+      </w:r>
+      <w:hyperlink r:id="rId7" w:history="1">
+        <w:r>
+          <w:rPr>
+            <w:rStyle w:val="Hyperlink"/>
+            <w:rFonts w:ascii="Arial" w:hAnsi="Arial" w:cs="Arial"/>
+            <w:szCs w:val="24"/>
+          </w:rPr>
+          <w:t>https://commons.wikimedia.org/wiki/File:Seal_of_the_United_States_Federal_Reserve_System.svg</w:t>
+        </w:r>
+      </w:hyperlink>
+    </w:p>
+    <w:p>
+      <w:pPr>
+        <w:pStyle w:val="ListParagraph"/>
+        <w:numPr>
+          <w:ilvl w:val="0"/>
+          <w:numId w:val="1"/>
+        </w:numPr>
+        <w:rPr>
+          <w:rFonts w:ascii="Arial" w:hAnsi="Arial" w:cs="Arial"/>
+          <w:szCs w:val="24"/>
+        </w:rPr>
+      </w:pPr>
+      <w:r>
+        <w:rPr>
+          <w:rFonts w:ascii="Arial" w:hAnsi="Arial" w:cs="Arial"/>
+          <w:szCs w:val="24"/>
+        </w:rPr>
+        <w:t>Listed as public domain, labeled for reuse</w:t>
+      </w:r>
+    </w:p>
+    <w:p>
+      <w:pPr>
+        <w:pStyle w:val="ListParagraph"/>
+        <w:numPr>
+          <w:ilvl w:val="0"/>
+          <w:numId w:val="1"/>
+        </w:numPr>
+        <w:rPr>
+          <w:rFonts w:ascii="Arial" w:hAnsi="Arial" w:cs="Arial"/>
+          <w:szCs w:val="24"/>
+        </w:rPr>
+      </w:pPr>
+      <w:r>
+        <w:rPr>
+          <w:rFonts w:ascii="Arial" w:hAnsi="Arial" w:cs="Arial"/>
+          <w:szCs w:val="24"/>
+        </w:rPr>
+        <w:t>Modified for cymk color and resizing</w:t>
+      </w:r>
+    </w:p>
+    <w:p>
+      <w:pPr>
+        <w:rPr>
+          <w:rFonts w:ascii="Arial" w:hAnsi="Arial" w:cs="Arial"/>
+          <w:szCs w:val="24"/>
+        </w:rPr>
+      </w:pPr>
+      <w:r>
+        <w:rPr>
+          <w:rFonts w:ascii="Arial" w:hAnsi="Arial" w:cs="Arial"/>
+          <w:szCs w:val="24"/>
+        </w:rPr>
+        <w:t xml:space="preserve">Pillar Column image: </w:t>
+      </w:r>
+      <w:hyperlink r:id="rId8" w:history="1">
+        <w:r>
+          <w:rPr>
+            <w:rStyle w:val="Hyperlink"/>
+            <w:rFonts w:ascii="Arial" w:hAnsi="Arial" w:cs="Arial"/>
+            <w:szCs w:val="24"/>
+          </w:rPr>
+          <w:t>https://pixabay.com/vectors/pillar-roman-column-ancient-greek-308573/</w:t>
+        </w:r>
+      </w:hyperlink>
+    </w:p>
+    <w:p>
+      <w:pPr>
+        <w:pStyle w:val="ListParagraph"/>
+        <w:numPr>
+          <w:ilvl w:val="0"/>
+          <w:numId w:val="1"/>
+        </w:numPr>
+        <w:rPr>
+          <w:rFonts w:ascii="Arial" w:hAnsi="Arial" w:cs="Arial"/>
+          <w:szCs w:val="24"/>
+        </w:rPr>
+      </w:pPr>
+      <w:r>
+        <w:rPr>
+          <w:rFonts w:ascii="Arial" w:hAnsi="Arial" w:cs="Arial"/>
+          <w:szCs w:val="24"/>
+        </w:rPr>
+        <w:t>Website allows for free for personal and commercial use</w:t>
+      </w:r>
+    </w:p>
+    <w:p>
+      <w:pPr>
+        <w:pStyle w:val="ListParagraph"/>
+        <w:numPr>
+          <w:ilvl w:val="0"/>
+          <w:numId w:val="1"/>
+        </w:numPr>
+        <w:rPr>
+          <w:rFonts w:ascii="Arial" w:hAnsi="Arial" w:cs="Arial"/>
+          <w:szCs w:val="24"/>
+        </w:rPr>
+      </w:pPr>
+      <w:r>
+        <w:rPr>
+          <w:rFonts w:ascii="Arial" w:hAnsi="Arial" w:cs="Arial"/>
+          <w:szCs w:val="24"/>
+        </w:rPr>
+        <w:t>No attribution required</w:t>
+      </w:r>
+    </w:p>
+    <w:p>
+      <w:pPr>
+        <w:pStyle w:val="ListParagraph"/>
+        <w:numPr>
+          <w:ilvl w:val="0"/>
+          <w:numId w:val="1"/>
+        </w:numPr>
+        <w:rPr>
+          <w:rFonts w:ascii="Arial" w:hAnsi="Arial" w:cs="Arial"/>
+          <w:szCs w:val="24"/>
+        </w:rPr>
+      </w:pPr>
+      <w:r>
+        <w:rPr>
+          <w:rFonts w:ascii="Arial" w:hAnsi="Arial" w:cs="Arial"/>
+          <w:szCs w:val="24"/>
+        </w:rPr>
+        <w:t>Also modified from original version for cymk color, resizing, and cropping</w:t>
+      </w:r>
+      <w:bookmarkStart w:id="0" w:name="_GoBack"/>
+      <w:bookmarkEnd w:id="0"/>
     </w:p>
     <w:sectPr>
       <w:pgSz w:w="12240" w:h="15840"/>
@@ -191,7 +362,7 @@
 </file>
 
 <file path=word/numbering.xml><?xml version="1.0" encoding="utf-8"?>
-<w:numbering xmlns:wpc="http://schemas.microsoft.com/office/word/2010/wordprocessingCanvas" xmlns:cx="http://schemas.microsoft.com/office/drawing/2014/chartex" xmlns:cx1="http://schemas.microsoft.com/office/drawing/2015/9/8/chartex" xmlns:cx2="http://schemas.microsoft.com/office/drawing/2015/10/21/chartex" xmlns:cx3="http://schemas.microsoft.com/office/drawing/2016/5/9/chartex" xmlns:cx4="http://schemas.microsoft.com/office/drawing/2016/5/10/chartex" xmlns:cx5="http://schemas.microsoft.com/office/drawing/2016/5/11/chartex" xmlns:cx6="http://schemas.microsoft.com/office/drawing/2016/5/12/chartex" xmlns:cx7="http://schemas.microsoft.com/office/drawing/2016/5/13/chartex" xmlns:cx8="http://schemas.microsoft.com/office/drawing/2016/5/14/chartex" xmlns:mc="http://schemas.openxmlformats.org/markup-compatibility/2006" xmlns:aink="http://schemas.microsoft.com/office/drawing/2016/ink" xmlns:am3d="http://schemas.microsoft.com/office/drawing/2017/model3d" xmlns:o="urn:schemas-microsoft-com:office:office" xmlns:r="http://schemas.openxmlformats.org/officeDocument/2006/relationships" xmlns:m="http://schemas.openxmlformats.org/officeDocument/2006/math" xmlns:v="urn:schemas-microsoft-com:vml" xmlns:wp14="http://schemas.microsoft.com/office/word/2010/wordprocessingDrawing" xmlns:wp="http://schemas.openxmlformats.org/drawingml/2006/wordprocessingDrawing" xmlns:w10="urn:schemas-microsoft-com:office:word" xmlns:w="http://schemas.openxmlformats.org/wordprocessingml/2006/main" xmlns:w14="http://schemas.microsoft.com/office/word/2010/wordml" xmlns:w15="http://schemas.microsoft.com/office/word/2012/wordml" xmlns:w16cid="http://schemas.microsoft.com/office/word/2016/wordml/cid" xmlns:w16se="http://schemas.microsoft.com/office/word/2015/wordml/symex" xmlns:wpg="http://schemas.microsoft.com/office/word/2010/wordprocessingGroup" xmlns:wpi="http://schemas.microsoft.com/office/word/2010/wordprocessingInk" xmlns:wne="http://schemas.microsoft.com/office/word/2006/wordml" xmlns:wps="http://schemas.microsoft.com/office/word/2010/wordprocessingShape" mc:Ignorable="w14 w15 w16se w16cid wp14">
+<w:numbering xmlns:wpc="http://schemas.microsoft.com/office/word/2010/wordprocessingCanvas" xmlns:mc="http://schemas.openxmlformats.org/markup-compatibility/2006" xmlns:o="urn:schemas-microsoft-com:office:office" xmlns:r="http://schemas.openxmlformats.org/officeDocument/2006/relationships" xmlns:m="http://schemas.openxmlformats.org/officeDocument/2006/math" xmlns:v="urn:schemas-microsoft-com:vml" xmlns:wp14="http://schemas.microsoft.com/office/word/2010/wordprocessingDrawing" xmlns:wp="http://schemas.openxmlformats.org/drawingml/2006/wordprocessingDrawing" xmlns:w10="urn:schemas-microsoft-com:office:word" xmlns:w="http://schemas.openxmlformats.org/wordprocessingml/2006/main" xmlns:w14="http://schemas.microsoft.com/office/word/2010/wordml" xmlns:w15="http://schemas.microsoft.com/office/word/2012/wordml" xmlns:wpg="http://schemas.microsoft.com/office/word/2010/wordprocessingGroup" xmlns:wpi="http://schemas.microsoft.com/office/word/2010/wordprocessingInk" xmlns:wne="http://schemas.microsoft.com/office/word/2006/wordml" xmlns:wps="http://schemas.microsoft.com/office/word/2010/wordprocessingShape" mc:Ignorable="w14 w15 wp14">
   <w:abstractNum w:abstractNumId="0" w15:restartNumberingAfterBreak="0">
     <w:nsid w:val="124C2551"/>
     <w:multiLevelType w:val="hybridMultilevel"/>
@@ -426,7 +597,7 @@
 </file>
 
 <file path=word/styles.xml><?xml version="1.0" encoding="utf-8"?>
-<w:styles xmlns:mc="http://schemas.openxmlformats.org/markup-compatibility/2006" xmlns:r="http://schemas.openxmlformats.org/officeDocument/2006/relationships" xmlns:w="http://schemas.openxmlformats.org/wordprocessingml/2006/main" xmlns:w14="http://schemas.microsoft.com/office/word/2010/wordml" xmlns:w15="http://schemas.microsoft.com/office/word/2012/wordml" xmlns:w16cid="http://schemas.microsoft.com/office/word/2016/wordml/cid" xmlns:w16se="http://schemas.microsoft.com/office/word/2015/wordml/symex" mc:Ignorable="w14 w15 w16se w16cid">
+<w:styles xmlns:mc="http://schemas.openxmlformats.org/markup-compatibility/2006" xmlns:r="http://schemas.openxmlformats.org/officeDocument/2006/relationships" xmlns:w="http://schemas.openxmlformats.org/wordprocessingml/2006/main" xmlns:w14="http://schemas.microsoft.com/office/word/2010/wordml" xmlns:w15="http://schemas.microsoft.com/office/word/2012/wordml" mc:Ignorable="w14 w15">
   <w:docDefaults>
     <w:rPrDefault>
       <w:rPr>
@@ -442,7 +613,7 @@
       </w:pPr>
     </w:pPrDefault>
   </w:docDefaults>
-  <w:latentStyles w:defLockedState="0" w:defUIPriority="99" w:defSemiHidden="0" w:defUnhideWhenUsed="0" w:defQFormat="0" w:count="375">
+  <w:latentStyles w:defLockedState="0" w:defUIPriority="99" w:defSemiHidden="0" w:defUnhideWhenUsed="0" w:defQFormat="0" w:count="371">
     <w:lsdException w:name="Normal" w:uiPriority="0" w:qFormat="1"/>
     <w:lsdException w:name="heading 1" w:uiPriority="9" w:qFormat="1"/>
     <w:lsdException w:name="heading 2" w:semiHidden="1" w:uiPriority="9" w:unhideWhenUsed="1" w:qFormat="1"/>
@@ -548,6 +719,7 @@
     <w:lsdException w:name="HTML Sample" w:semiHidden="1" w:unhideWhenUsed="1"/>
     <w:lsdException w:name="HTML Typewriter" w:semiHidden="1" w:unhideWhenUsed="1"/>
     <w:lsdException w:name="HTML Variable" w:semiHidden="1" w:unhideWhenUsed="1"/>
+    <w:lsdException w:name="Normal Table" w:semiHidden="1" w:unhideWhenUsed="1"/>
     <w:lsdException w:name="annotation subject" w:semiHidden="1" w:unhideWhenUsed="1"/>
     <w:lsdException w:name="No List" w:semiHidden="1" w:unhideWhenUsed="1"/>
     <w:lsdException w:name="Outline List 1" w:semiHidden="1" w:unhideWhenUsed="1"/>
@@ -591,8 +763,10 @@
     <w:lsdException w:name="Table Elegant" w:semiHidden="1" w:unhideWhenUsed="1"/>
     <w:lsdException w:name="Table Professional" w:semiHidden="1" w:unhideWhenUsed="1"/>
     <w:lsdException w:name="Table Subtle 1" w:semiHidden="1" w:unhideWhenUsed="1"/>
+    <w:lsdException w:name="Table Subtle 2" w:semiHidden="1" w:unhideWhenUsed="1"/>
     <w:lsdException w:name="Table Web 1" w:semiHidden="1" w:unhideWhenUsed="1"/>
     <w:lsdException w:name="Table Web 2" w:semiHidden="1" w:unhideWhenUsed="1"/>
+    <w:lsdException w:name="Table Web 3" w:semiHidden="1" w:unhideWhenUsed="1"/>
     <w:lsdException w:name="Balloon Text" w:semiHidden="1" w:unhideWhenUsed="1"/>
     <w:lsdException w:name="Table Grid" w:uiPriority="39"/>
     <w:lsdException w:name="Table Theme" w:semiHidden="1" w:unhideWhenUsed="1"/>
@@ -811,10 +985,6 @@
     <w:lsdException w:name="List Table 5 Dark Accent 6" w:uiPriority="50"/>
     <w:lsdException w:name="List Table 6 Colorful Accent 6" w:uiPriority="51"/>
     <w:lsdException w:name="List Table 7 Colorful Accent 6" w:uiPriority="52"/>
-    <w:lsdException w:name="Mention" w:semiHidden="1" w:unhideWhenUsed="1"/>
-    <w:lsdException w:name="Smart Hyperlink" w:semiHidden="1" w:unhideWhenUsed="1"/>
-    <w:lsdException w:name="Hashtag" w:semiHidden="1" w:unhideWhenUsed="1"/>
-    <w:lsdException w:name="Unresolved Mention" w:semiHidden="1" w:unhideWhenUsed="1"/>
   </w:latentStyles>
   <w:style w:type="paragraph" w:default="1" w:styleId="Normal">
     <w:name w:val="Normal"/>
@@ -884,7 +1054,7 @@
       <w:contextualSpacing/>
     </w:pPr>
   </w:style>
-  <w:style w:type="character" w:styleId="UnresolvedMention">
+  <w:style w:type="character" w:customStyle="1" w:styleId="UnresolvedMention">
     <w:name w:val="Unresolved Mention"/>
     <w:basedOn w:val="DefaultParagraphFont"/>
     <w:uiPriority w:val="99"/>

</xml_diff>

<commit_message>
Added images to articles and fixed issue with missing font
</commit_message>
<xml_diff>
--- a/Image Source Locations.docx
+++ b/Image Source Locations.docx
@@ -1,6 +1,6 @@
 
 <file path=word/document.xml><?xml version="1.0" encoding="utf-8"?>
-<w:document xmlns:wpc="http://schemas.microsoft.com/office/word/2010/wordprocessingCanvas" xmlns:mc="http://schemas.openxmlformats.org/markup-compatibility/2006" xmlns:o="urn:schemas-microsoft-com:office:office" xmlns:r="http://schemas.openxmlformats.org/officeDocument/2006/relationships" xmlns:m="http://schemas.openxmlformats.org/officeDocument/2006/math" xmlns:v="urn:schemas-microsoft-com:vml" xmlns:wp14="http://schemas.microsoft.com/office/word/2010/wordprocessingDrawing" xmlns:wp="http://schemas.openxmlformats.org/drawingml/2006/wordprocessingDrawing" xmlns:w10="urn:schemas-microsoft-com:office:word" xmlns:w="http://schemas.openxmlformats.org/wordprocessingml/2006/main" xmlns:w14="http://schemas.microsoft.com/office/word/2010/wordml" xmlns:w15="http://schemas.microsoft.com/office/word/2012/wordml" xmlns:wpg="http://schemas.microsoft.com/office/word/2010/wordprocessingGroup" xmlns:wpi="http://schemas.microsoft.com/office/word/2010/wordprocessingInk" xmlns:wne="http://schemas.microsoft.com/office/word/2006/wordml" xmlns:wps="http://schemas.microsoft.com/office/word/2010/wordprocessingShape" mc:Ignorable="w14 w15 wp14">
+<w:document xmlns:wpc="http://schemas.microsoft.com/office/word/2010/wordprocessingCanvas" xmlns:cx="http://schemas.microsoft.com/office/drawing/2014/chartex" xmlns:cx1="http://schemas.microsoft.com/office/drawing/2015/9/8/chartex" xmlns:cx2="http://schemas.microsoft.com/office/drawing/2015/10/21/chartex" xmlns:cx3="http://schemas.microsoft.com/office/drawing/2016/5/9/chartex" xmlns:cx4="http://schemas.microsoft.com/office/drawing/2016/5/10/chartex" xmlns:cx5="http://schemas.microsoft.com/office/drawing/2016/5/11/chartex" xmlns:cx6="http://schemas.microsoft.com/office/drawing/2016/5/12/chartex" xmlns:cx7="http://schemas.microsoft.com/office/drawing/2016/5/13/chartex" xmlns:cx8="http://schemas.microsoft.com/office/drawing/2016/5/14/chartex" xmlns:mc="http://schemas.openxmlformats.org/markup-compatibility/2006" xmlns:aink="http://schemas.microsoft.com/office/drawing/2016/ink" xmlns:am3d="http://schemas.microsoft.com/office/drawing/2017/model3d" xmlns:o="urn:schemas-microsoft-com:office:office" xmlns:r="http://schemas.openxmlformats.org/officeDocument/2006/relationships" xmlns:m="http://schemas.openxmlformats.org/officeDocument/2006/math" xmlns:v="urn:schemas-microsoft-com:vml" xmlns:wp14="http://schemas.microsoft.com/office/word/2010/wordprocessingDrawing" xmlns:wp="http://schemas.openxmlformats.org/drawingml/2006/wordprocessingDrawing" xmlns:w10="urn:schemas-microsoft-com:office:word" xmlns:w="http://schemas.openxmlformats.org/wordprocessingml/2006/main" xmlns:w14="http://schemas.microsoft.com/office/word/2010/wordml" xmlns:w15="http://schemas.microsoft.com/office/word/2012/wordml" xmlns:w16cid="http://schemas.microsoft.com/office/word/2016/wordml/cid" xmlns:w16se="http://schemas.microsoft.com/office/word/2015/wordml/symex" xmlns:wpg="http://schemas.microsoft.com/office/word/2010/wordprocessingGroup" xmlns:wpi="http://schemas.microsoft.com/office/word/2010/wordprocessingInk" xmlns:wne="http://schemas.microsoft.com/office/word/2006/wordml" xmlns:wps="http://schemas.microsoft.com/office/word/2010/wordprocessingShape" mc:Ignorable="w14 w15 w16se w16cid wp14">
   <w:body>
     <w:p>
       <w:pPr>
@@ -50,7 +50,25 @@
             <w:rFonts w:ascii="Arial" w:hAnsi="Arial" w:cs="Arial"/>
             <w:szCs w:val="24"/>
           </w:rPr>
-          <w:t>https://www.flickr.com/photos/diversey/17903326752</w:t>
+          <w:t>flickr.com/photos/</w:t>
+        </w:r>
+        <w:proofErr w:type="spellStart"/>
+        <w:r>
+          <w:rPr>
+            <w:rStyle w:val="Hyperlink"/>
+            <w:rFonts w:ascii="Arial" w:hAnsi="Arial" w:cs="Arial"/>
+            <w:szCs w:val="24"/>
+          </w:rPr>
+          <w:t>diversey</w:t>
+        </w:r>
+        <w:proofErr w:type="spellEnd"/>
+        <w:r>
+          <w:rPr>
+            <w:rStyle w:val="Hyperlink"/>
+            <w:rFonts w:ascii="Arial" w:hAnsi="Arial" w:cs="Arial"/>
+            <w:szCs w:val="24"/>
+          </w:rPr>
+          <w:t>/17903326752</w:t>
         </w:r>
       </w:hyperlink>
     </w:p>
@@ -196,7 +214,25 @@
           <w:color w:val="2F2F2F"/>
           <w:szCs w:val="24"/>
         </w:rPr>
-        <w:t>Modified for cymk color and resizing</w:t>
+        <w:t xml:space="preserve">Modified for </w:t>
+      </w:r>
+      <w:proofErr w:type="spellStart"/>
+      <w:r>
+        <w:rPr>
+          <w:rFonts w:ascii="Arial" w:hAnsi="Arial" w:cs="Arial"/>
+          <w:color w:val="2F2F2F"/>
+          <w:szCs w:val="24"/>
+        </w:rPr>
+        <w:t>cymk</w:t>
+      </w:r>
+      <w:proofErr w:type="spellEnd"/>
+      <w:r>
+        <w:rPr>
+          <w:rFonts w:ascii="Arial" w:hAnsi="Arial" w:cs="Arial"/>
+          <w:color w:val="2F2F2F"/>
+          <w:szCs w:val="24"/>
+        </w:rPr>
+        <w:t xml:space="preserve"> color and resizing</w:t>
       </w:r>
     </w:p>
     <w:p>
@@ -261,7 +297,23 @@
           <w:rFonts w:ascii="Arial" w:hAnsi="Arial" w:cs="Arial"/>
           <w:szCs w:val="24"/>
         </w:rPr>
-        <w:t>Modified for cymk color and resizing</w:t>
+        <w:t xml:space="preserve">Modified for </w:t>
+      </w:r>
+      <w:proofErr w:type="spellStart"/>
+      <w:r>
+        <w:rPr>
+          <w:rFonts w:ascii="Arial" w:hAnsi="Arial" w:cs="Arial"/>
+          <w:szCs w:val="24"/>
+        </w:rPr>
+        <w:t>cymk</w:t>
+      </w:r>
+      <w:proofErr w:type="spellEnd"/>
+      <w:r>
+        <w:rPr>
+          <w:rFonts w:ascii="Arial" w:hAnsi="Arial" w:cs="Arial"/>
+          <w:szCs w:val="24"/>
+        </w:rPr>
+        <w:t xml:space="preserve"> color and resizing</w:t>
       </w:r>
     </w:p>
     <w:p>
@@ -346,10 +398,345 @@
           <w:rFonts w:ascii="Arial" w:hAnsi="Arial" w:cs="Arial"/>
           <w:szCs w:val="24"/>
         </w:rPr>
-        <w:t>Also modified from original version for cymk color, resizing, and cropping</w:t>
+        <w:t xml:space="preserve">Also modified from original version for </w:t>
+      </w:r>
+      <w:proofErr w:type="spellStart"/>
+      <w:r>
+        <w:rPr>
+          <w:rFonts w:ascii="Arial" w:hAnsi="Arial" w:cs="Arial"/>
+          <w:szCs w:val="24"/>
+        </w:rPr>
+        <w:t>cymk</w:t>
+      </w:r>
+      <w:proofErr w:type="spellEnd"/>
+      <w:r>
+        <w:rPr>
+          <w:rFonts w:ascii="Arial" w:hAnsi="Arial" w:cs="Arial"/>
+          <w:szCs w:val="24"/>
+        </w:rPr>
+        <w:t xml:space="preserve"> color, resizing, and cropping</w:t>
+      </w:r>
+    </w:p>
+    <w:p>
+      <w:pPr>
+        <w:rPr>
+          <w:rFonts w:ascii="Arial" w:hAnsi="Arial" w:cs="Arial"/>
+          <w:szCs w:val="24"/>
+        </w:rPr>
+      </w:pPr>
+    </w:p>
+    <w:p>
+      <w:pPr>
+        <w:autoSpaceDE w:val="0"/>
+        <w:autoSpaceDN w:val="0"/>
+        <w:adjustRightInd w:val="0"/>
+        <w:spacing w:after="0"/>
+        <w:rPr>
+          <w:rFonts w:ascii="Arial" w:hAnsi="Arial" w:cs="Arial"/>
+          <w:szCs w:val="24"/>
+        </w:rPr>
+      </w:pPr>
+      <w:r>
+        <w:rPr>
+          <w:rFonts w:ascii="Arial" w:hAnsi="Arial" w:cs="Arial"/>
+          <w:szCs w:val="24"/>
+        </w:rPr>
+        <w:t xml:space="preserve">Image of job application: </w:t>
+      </w:r>
+      <w:hyperlink r:id="rId9" w:history="1">
+        <w:r>
+          <w:rPr>
+            <w:rStyle w:val="Hyperlink"/>
+            <w:rFonts w:ascii="Arial" w:hAnsi="Arial" w:cs="Arial"/>
+            <w:szCs w:val="24"/>
+          </w:rPr>
+          <w:t>flickr.com/photos/124247024@N07/14110060693/</w:t>
+        </w:r>
+      </w:hyperlink>
+      <w:r>
+        <w:rPr>
+          <w:rFonts w:ascii="Arial" w:hAnsi="Arial" w:cs="Arial"/>
+          <w:szCs w:val="24"/>
+        </w:rPr>
+        <w:t xml:space="preserve"> </w:t>
+      </w:r>
+    </w:p>
+    <w:p>
+      <w:pPr>
+        <w:pStyle w:val="ListParagraph"/>
+        <w:numPr>
+          <w:ilvl w:val="0"/>
+          <w:numId w:val="2"/>
+        </w:numPr>
+        <w:rPr>
+          <w:rFonts w:ascii="Arial" w:hAnsi="Arial" w:cs="Arial"/>
+          <w:szCs w:val="24"/>
+        </w:rPr>
+      </w:pPr>
+      <w:r>
+        <w:rPr>
+          <w:rFonts w:ascii="Arial" w:hAnsi="Arial" w:cs="Arial"/>
+          <w:color w:val="2F2F2F"/>
+          <w:szCs w:val="24"/>
+        </w:rPr>
+        <w:t>Website allows for free for personal and commercial use</w:t>
+      </w:r>
+    </w:p>
+    <w:p>
+      <w:pPr>
+        <w:pStyle w:val="ListParagraph"/>
+        <w:numPr>
+          <w:ilvl w:val="0"/>
+          <w:numId w:val="2"/>
+        </w:numPr>
+        <w:autoSpaceDE w:val="0"/>
+        <w:autoSpaceDN w:val="0"/>
+        <w:adjustRightInd w:val="0"/>
+        <w:spacing w:after="0"/>
+        <w:rPr>
+          <w:rFonts w:ascii="Arial" w:hAnsi="Arial" w:cs="Arial"/>
+          <w:szCs w:val="24"/>
+        </w:rPr>
+      </w:pPr>
+      <w:r>
+        <w:rPr>
+          <w:rFonts w:ascii="Arial" w:hAnsi="Arial" w:cs="Arial"/>
+          <w:szCs w:val="24"/>
+        </w:rPr>
+        <w:t>Attribution required</w:t>
+      </w:r>
+    </w:p>
+    <w:p>
+      <w:pPr>
+        <w:autoSpaceDE w:val="0"/>
+        <w:autoSpaceDN w:val="0"/>
+        <w:adjustRightInd w:val="0"/>
+        <w:spacing w:after="0"/>
+        <w:rPr>
+          <w:rFonts w:ascii="Arial" w:hAnsi="Arial" w:cs="Arial"/>
+          <w:szCs w:val="24"/>
+        </w:rPr>
+      </w:pPr>
+    </w:p>
+    <w:p>
+      <w:pPr>
+        <w:autoSpaceDE w:val="0"/>
+        <w:autoSpaceDN w:val="0"/>
+        <w:adjustRightInd w:val="0"/>
+        <w:spacing w:after="0"/>
+        <w:rPr>
+          <w:rFonts w:ascii="Arial" w:hAnsi="Arial" w:cs="Arial"/>
+          <w:szCs w:val="24"/>
+        </w:rPr>
+      </w:pPr>
+      <w:r>
+        <w:rPr>
+          <w:rFonts w:ascii="Arial" w:hAnsi="Arial" w:cs="Arial"/>
+          <w:szCs w:val="24"/>
+        </w:rPr>
+        <w:t xml:space="preserve">Graph of </w:t>
+      </w:r>
+      <w:r>
+        <w:rPr>
+          <w:rFonts w:ascii="Arial" w:hAnsi="Arial" w:cs="Arial"/>
+          <w:szCs w:val="24"/>
+        </w:rPr>
+        <w:t>Right to Work</w:t>
+      </w:r>
+      <w:r>
+        <w:rPr>
+          <w:rFonts w:ascii="Arial" w:hAnsi="Arial" w:cs="Arial"/>
+          <w:szCs w:val="24"/>
+        </w:rPr>
+        <w:t xml:space="preserve"> states: </w:t>
+      </w:r>
+      <w:hyperlink r:id="rId10" w:history="1">
+        <w:r>
+          <w:rPr>
+            <w:rStyle w:val="Hyperlink"/>
+            <w:rFonts w:ascii="Arial" w:hAnsi="Arial" w:cs="Arial"/>
+            <w:szCs w:val="24"/>
+          </w:rPr>
+          <w:t>commons.wikimedia.org/wiki/</w:t>
+        </w:r>
+        <w:proofErr w:type="spellStart"/>
+        <w:proofErr w:type="gramStart"/>
+        <w:r>
+          <w:rPr>
+            <w:rStyle w:val="Hyperlink"/>
+            <w:rFonts w:ascii="Arial" w:hAnsi="Arial" w:cs="Arial"/>
+            <w:szCs w:val="24"/>
+          </w:rPr>
+          <w:t>File:Right_to_Work_states.svg</w:t>
+        </w:r>
+        <w:proofErr w:type="spellEnd"/>
+        <w:proofErr w:type="gramEnd"/>
+      </w:hyperlink>
+    </w:p>
+    <w:p>
+      <w:pPr>
+        <w:pStyle w:val="ListParagraph"/>
+        <w:numPr>
+          <w:ilvl w:val="0"/>
+          <w:numId w:val="2"/>
+        </w:numPr>
+        <w:rPr>
+          <w:rFonts w:ascii="Arial" w:hAnsi="Arial" w:cs="Arial"/>
+          <w:szCs w:val="24"/>
+        </w:rPr>
+      </w:pPr>
+      <w:r>
+        <w:rPr>
+          <w:rFonts w:ascii="Arial" w:hAnsi="Arial" w:cs="Arial"/>
+          <w:color w:val="2F2F2F"/>
+          <w:szCs w:val="24"/>
+        </w:rPr>
+        <w:t>Website allows for free for personal and commercial use</w:t>
+      </w:r>
+    </w:p>
+    <w:p>
+      <w:pPr>
+        <w:pStyle w:val="ListParagraph"/>
+        <w:numPr>
+          <w:ilvl w:val="0"/>
+          <w:numId w:val="2"/>
+        </w:numPr>
+        <w:autoSpaceDE w:val="0"/>
+        <w:autoSpaceDN w:val="0"/>
+        <w:adjustRightInd w:val="0"/>
+        <w:spacing w:after="0"/>
+        <w:rPr>
+          <w:rFonts w:ascii="Arial" w:hAnsi="Arial" w:cs="Arial"/>
+          <w:szCs w:val="24"/>
+        </w:rPr>
+      </w:pPr>
+      <w:r>
+        <w:rPr>
+          <w:rFonts w:ascii="Arial" w:hAnsi="Arial" w:cs="Arial"/>
+          <w:szCs w:val="24"/>
+        </w:rPr>
+        <w:t>Attribution required</w:t>
+      </w:r>
+    </w:p>
+    <w:p>
+      <w:pPr>
+        <w:autoSpaceDE w:val="0"/>
+        <w:autoSpaceDN w:val="0"/>
+        <w:adjustRightInd w:val="0"/>
+        <w:spacing w:after="0"/>
+        <w:rPr>
+          <w:rFonts w:ascii="Arial" w:hAnsi="Arial" w:cs="Arial"/>
+          <w:szCs w:val="24"/>
+        </w:rPr>
+      </w:pPr>
+    </w:p>
+    <w:p>
+      <w:pPr>
+        <w:autoSpaceDE w:val="0"/>
+        <w:autoSpaceDN w:val="0"/>
+        <w:adjustRightInd w:val="0"/>
+        <w:spacing w:after="0"/>
+        <w:rPr>
+          <w:rFonts w:ascii="Arial" w:hAnsi="Arial" w:cs="Arial"/>
+          <w:szCs w:val="24"/>
+        </w:rPr>
+      </w:pPr>
+      <w:r>
+        <w:rPr>
+          <w:rFonts w:ascii="Arial" w:hAnsi="Arial" w:cs="Arial"/>
+          <w:szCs w:val="24"/>
+        </w:rPr>
+        <w:t xml:space="preserve">Image of lightbulbs: </w:t>
+      </w:r>
+      <w:hyperlink r:id="rId11" w:history="1">
+        <w:r>
+          <w:rPr>
+            <w:rStyle w:val="Hyperlink"/>
+            <w:rFonts w:ascii="Arial" w:hAnsi="Arial" w:cs="Arial"/>
+            <w:szCs w:val="24"/>
+          </w:rPr>
+          <w:t>https://pxhere.com/en/photo/788372</w:t>
+        </w:r>
+      </w:hyperlink>
+    </w:p>
+    <w:p>
+      <w:pPr>
+        <w:pStyle w:val="ListParagraph"/>
+        <w:numPr>
+          <w:ilvl w:val="0"/>
+          <w:numId w:val="2"/>
+        </w:numPr>
+        <w:rPr>
+          <w:rFonts w:ascii="Arial" w:hAnsi="Arial" w:cs="Arial"/>
+          <w:szCs w:val="24"/>
+        </w:rPr>
+      </w:pPr>
+      <w:r>
+        <w:rPr>
+          <w:rFonts w:ascii="Arial" w:hAnsi="Arial" w:cs="Arial"/>
+          <w:color w:val="2F2F2F"/>
+          <w:szCs w:val="24"/>
+        </w:rPr>
+        <w:t>Website allows for free for personal and commercial use</w:t>
+      </w:r>
+    </w:p>
+    <w:p>
+      <w:pPr>
+        <w:pStyle w:val="ListParagraph"/>
+        <w:numPr>
+          <w:ilvl w:val="0"/>
+          <w:numId w:val="2"/>
+        </w:numPr>
+        <w:autoSpaceDE w:val="0"/>
+        <w:autoSpaceDN w:val="0"/>
+        <w:adjustRightInd w:val="0"/>
+        <w:spacing w:after="0"/>
+        <w:rPr>
+          <w:rFonts w:ascii="Arial" w:hAnsi="Arial" w:cs="Arial"/>
+          <w:szCs w:val="24"/>
+        </w:rPr>
+      </w:pPr>
+      <w:r>
+        <w:rPr>
+          <w:rFonts w:ascii="Arial" w:hAnsi="Arial" w:cs="Arial"/>
+          <w:szCs w:val="24"/>
+        </w:rPr>
+        <w:t>Public Domain</w:t>
+      </w:r>
+    </w:p>
+    <w:p>
+      <w:pPr>
+        <w:pStyle w:val="ListParagraph"/>
+        <w:numPr>
+          <w:ilvl w:val="0"/>
+          <w:numId w:val="2"/>
+        </w:numPr>
+        <w:autoSpaceDE w:val="0"/>
+        <w:autoSpaceDN w:val="0"/>
+        <w:adjustRightInd w:val="0"/>
+        <w:spacing w:after="0"/>
+        <w:rPr>
+          <w:rFonts w:ascii="Arial" w:hAnsi="Arial" w:cs="Arial"/>
+          <w:szCs w:val="24"/>
+        </w:rPr>
+      </w:pPr>
+      <w:r>
+        <w:rPr>
+          <w:rFonts w:ascii="Arial" w:hAnsi="Arial" w:cs="Arial"/>
+          <w:szCs w:val="24"/>
+        </w:rPr>
+        <w:t>No Attribution required</w:t>
       </w:r>
       <w:bookmarkStart w:id="0" w:name="_GoBack"/>
       <w:bookmarkEnd w:id="0"/>
+    </w:p>
+    <w:p>
+      <w:pPr>
+        <w:rPr>
+          <w:rFonts w:ascii="Arial" w:hAnsi="Arial" w:cs="Arial"/>
+          <w:szCs w:val="24"/>
+        </w:rPr>
+      </w:pPr>
     </w:p>
     <w:sectPr>
       <w:pgSz w:w="12240" w:h="15840"/>
@@ -362,7 +749,7 @@
 </file>
 
 <file path=word/numbering.xml><?xml version="1.0" encoding="utf-8"?>
-<w:numbering xmlns:wpc="http://schemas.microsoft.com/office/word/2010/wordprocessingCanvas" xmlns:mc="http://schemas.openxmlformats.org/markup-compatibility/2006" xmlns:o="urn:schemas-microsoft-com:office:office" xmlns:r="http://schemas.openxmlformats.org/officeDocument/2006/relationships" xmlns:m="http://schemas.openxmlformats.org/officeDocument/2006/math" xmlns:v="urn:schemas-microsoft-com:vml" xmlns:wp14="http://schemas.microsoft.com/office/word/2010/wordprocessingDrawing" xmlns:wp="http://schemas.openxmlformats.org/drawingml/2006/wordprocessingDrawing" xmlns:w10="urn:schemas-microsoft-com:office:word" xmlns:w="http://schemas.openxmlformats.org/wordprocessingml/2006/main" xmlns:w14="http://schemas.microsoft.com/office/word/2010/wordml" xmlns:w15="http://schemas.microsoft.com/office/word/2012/wordml" xmlns:wpg="http://schemas.microsoft.com/office/word/2010/wordprocessingGroup" xmlns:wpi="http://schemas.microsoft.com/office/word/2010/wordprocessingInk" xmlns:wne="http://schemas.microsoft.com/office/word/2006/wordml" xmlns:wps="http://schemas.microsoft.com/office/word/2010/wordprocessingShape" mc:Ignorable="w14 w15 wp14">
+<w:numbering xmlns:wpc="http://schemas.microsoft.com/office/word/2010/wordprocessingCanvas" xmlns:cx="http://schemas.microsoft.com/office/drawing/2014/chartex" xmlns:cx1="http://schemas.microsoft.com/office/drawing/2015/9/8/chartex" xmlns:cx2="http://schemas.microsoft.com/office/drawing/2015/10/21/chartex" xmlns:cx3="http://schemas.microsoft.com/office/drawing/2016/5/9/chartex" xmlns:cx4="http://schemas.microsoft.com/office/drawing/2016/5/10/chartex" xmlns:cx5="http://schemas.microsoft.com/office/drawing/2016/5/11/chartex" xmlns:cx6="http://schemas.microsoft.com/office/drawing/2016/5/12/chartex" xmlns:cx7="http://schemas.microsoft.com/office/drawing/2016/5/13/chartex" xmlns:cx8="http://schemas.microsoft.com/office/drawing/2016/5/14/chartex" xmlns:mc="http://schemas.openxmlformats.org/markup-compatibility/2006" xmlns:aink="http://schemas.microsoft.com/office/drawing/2016/ink" xmlns:am3d="http://schemas.microsoft.com/office/drawing/2017/model3d" xmlns:o="urn:schemas-microsoft-com:office:office" xmlns:r="http://schemas.openxmlformats.org/officeDocument/2006/relationships" xmlns:m="http://schemas.openxmlformats.org/officeDocument/2006/math" xmlns:v="urn:schemas-microsoft-com:vml" xmlns:wp14="http://schemas.microsoft.com/office/word/2010/wordprocessingDrawing" xmlns:wp="http://schemas.openxmlformats.org/drawingml/2006/wordprocessingDrawing" xmlns:w10="urn:schemas-microsoft-com:office:word" xmlns:w="http://schemas.openxmlformats.org/wordprocessingml/2006/main" xmlns:w14="http://schemas.microsoft.com/office/word/2010/wordml" xmlns:w15="http://schemas.microsoft.com/office/word/2012/wordml" xmlns:w16cid="http://schemas.microsoft.com/office/word/2016/wordml/cid" xmlns:w16se="http://schemas.microsoft.com/office/word/2015/wordml/symex" xmlns:wpg="http://schemas.microsoft.com/office/word/2010/wordprocessingGroup" xmlns:wpi="http://schemas.microsoft.com/office/word/2010/wordprocessingInk" xmlns:wne="http://schemas.microsoft.com/office/word/2006/wordml" xmlns:wps="http://schemas.microsoft.com/office/word/2010/wordprocessingShape" mc:Ignorable="w14 w15 w16se w16cid wp14">
   <w:abstractNum w:abstractNumId="0" w15:restartNumberingAfterBreak="0">
     <w:nsid w:val="124C2551"/>
     <w:multiLevelType w:val="hybridMultilevel"/>
@@ -597,7 +984,7 @@
 </file>
 
 <file path=word/styles.xml><?xml version="1.0" encoding="utf-8"?>
-<w:styles xmlns:mc="http://schemas.openxmlformats.org/markup-compatibility/2006" xmlns:r="http://schemas.openxmlformats.org/officeDocument/2006/relationships" xmlns:w="http://schemas.openxmlformats.org/wordprocessingml/2006/main" xmlns:w14="http://schemas.microsoft.com/office/word/2010/wordml" xmlns:w15="http://schemas.microsoft.com/office/word/2012/wordml" mc:Ignorable="w14 w15">
+<w:styles xmlns:mc="http://schemas.openxmlformats.org/markup-compatibility/2006" xmlns:r="http://schemas.openxmlformats.org/officeDocument/2006/relationships" xmlns:w="http://schemas.openxmlformats.org/wordprocessingml/2006/main" xmlns:w14="http://schemas.microsoft.com/office/word/2010/wordml" xmlns:w15="http://schemas.microsoft.com/office/word/2012/wordml" xmlns:w16cid="http://schemas.microsoft.com/office/word/2016/wordml/cid" xmlns:w16se="http://schemas.microsoft.com/office/word/2015/wordml/symex" mc:Ignorable="w14 w15 w16se w16cid">
   <w:docDefaults>
     <w:rPrDefault>
       <w:rPr>
@@ -613,7 +1000,7 @@
       </w:pPr>
     </w:pPrDefault>
   </w:docDefaults>
-  <w:latentStyles w:defLockedState="0" w:defUIPriority="99" w:defSemiHidden="0" w:defUnhideWhenUsed="0" w:defQFormat="0" w:count="371">
+  <w:latentStyles w:defLockedState="0" w:defUIPriority="99" w:defSemiHidden="0" w:defUnhideWhenUsed="0" w:defQFormat="0" w:count="375">
     <w:lsdException w:name="Normal" w:uiPriority="0" w:qFormat="1"/>
     <w:lsdException w:name="heading 1" w:uiPriority="9" w:qFormat="1"/>
     <w:lsdException w:name="heading 2" w:semiHidden="1" w:uiPriority="9" w:unhideWhenUsed="1" w:qFormat="1"/>
@@ -719,7 +1106,6 @@
     <w:lsdException w:name="HTML Sample" w:semiHidden="1" w:unhideWhenUsed="1"/>
     <w:lsdException w:name="HTML Typewriter" w:semiHidden="1" w:unhideWhenUsed="1"/>
     <w:lsdException w:name="HTML Variable" w:semiHidden="1" w:unhideWhenUsed="1"/>
-    <w:lsdException w:name="Normal Table" w:semiHidden="1" w:unhideWhenUsed="1"/>
     <w:lsdException w:name="annotation subject" w:semiHidden="1" w:unhideWhenUsed="1"/>
     <w:lsdException w:name="No List" w:semiHidden="1" w:unhideWhenUsed="1"/>
     <w:lsdException w:name="Outline List 1" w:semiHidden="1" w:unhideWhenUsed="1"/>
@@ -763,10 +1149,8 @@
     <w:lsdException w:name="Table Elegant" w:semiHidden="1" w:unhideWhenUsed="1"/>
     <w:lsdException w:name="Table Professional" w:semiHidden="1" w:unhideWhenUsed="1"/>
     <w:lsdException w:name="Table Subtle 1" w:semiHidden="1" w:unhideWhenUsed="1"/>
-    <w:lsdException w:name="Table Subtle 2" w:semiHidden="1" w:unhideWhenUsed="1"/>
     <w:lsdException w:name="Table Web 1" w:semiHidden="1" w:unhideWhenUsed="1"/>
     <w:lsdException w:name="Table Web 2" w:semiHidden="1" w:unhideWhenUsed="1"/>
-    <w:lsdException w:name="Table Web 3" w:semiHidden="1" w:unhideWhenUsed="1"/>
     <w:lsdException w:name="Balloon Text" w:semiHidden="1" w:unhideWhenUsed="1"/>
     <w:lsdException w:name="Table Grid" w:uiPriority="39"/>
     <w:lsdException w:name="Table Theme" w:semiHidden="1" w:unhideWhenUsed="1"/>
@@ -985,6 +1369,10 @@
     <w:lsdException w:name="List Table 5 Dark Accent 6" w:uiPriority="50"/>
     <w:lsdException w:name="List Table 6 Colorful Accent 6" w:uiPriority="51"/>
     <w:lsdException w:name="List Table 7 Colorful Accent 6" w:uiPriority="52"/>
+    <w:lsdException w:name="Mention" w:semiHidden="1" w:unhideWhenUsed="1"/>
+    <w:lsdException w:name="Smart Hyperlink" w:semiHidden="1" w:unhideWhenUsed="1"/>
+    <w:lsdException w:name="Hashtag" w:semiHidden="1" w:unhideWhenUsed="1"/>
+    <w:lsdException w:name="Unresolved Mention" w:semiHidden="1" w:unhideWhenUsed="1"/>
   </w:latentStyles>
   <w:style w:type="paragraph" w:default="1" w:styleId="Normal">
     <w:name w:val="Normal"/>
@@ -1054,13 +1442,25 @@
       <w:contextualSpacing/>
     </w:pPr>
   </w:style>
-  <w:style w:type="character" w:customStyle="1" w:styleId="UnresolvedMention">
+  <w:style w:type="character" w:customStyle="1" w:styleId="UnresolvedMention1">
+    <w:name w:val="Unresolved Mention1"/>
+    <w:basedOn w:val="DefaultParagraphFont"/>
+    <w:uiPriority w:val="99"/>
+    <w:semiHidden/>
+    <w:unhideWhenUsed/>
+    <w:rsid w:val="009C5DC9"/>
+    <w:rPr>
+      <w:color w:val="605E5C"/>
+      <w:shd w:val="clear" w:color="auto" w:fill="E1DFDD"/>
+    </w:rPr>
+  </w:style>
+  <w:style w:type="character" w:styleId="UnresolvedMention">
     <w:name w:val="Unresolved Mention"/>
     <w:basedOn w:val="DefaultParagraphFont"/>
     <w:uiPriority w:val="99"/>
     <w:semiHidden/>
     <w:unhideWhenUsed/>
-    <w:rsid w:val="009C5DC9"/>
+    <w:rsid w:val="0032317E"/>
     <w:rPr>
       <w:color w:val="605E5C"/>
       <w:shd w:val="clear" w:color="auto" w:fill="E1DFDD"/>

</xml_diff>

<commit_message>
Added background image for ToC
</commit_message>
<xml_diff>
--- a/Image Source Locations.docx
+++ b/Image Source Locations.docx
@@ -1,6 +1,6 @@
 
 <file path=word/document.xml><?xml version="1.0" encoding="utf-8"?>
-<w:document xmlns:wpc="http://schemas.microsoft.com/office/word/2010/wordprocessingCanvas" xmlns:cx="http://schemas.microsoft.com/office/drawing/2014/chartex" xmlns:cx1="http://schemas.microsoft.com/office/drawing/2015/9/8/chartex" xmlns:cx2="http://schemas.microsoft.com/office/drawing/2015/10/21/chartex" xmlns:cx3="http://schemas.microsoft.com/office/drawing/2016/5/9/chartex" xmlns:cx4="http://schemas.microsoft.com/office/drawing/2016/5/10/chartex" xmlns:cx5="http://schemas.microsoft.com/office/drawing/2016/5/11/chartex" xmlns:cx6="http://schemas.microsoft.com/office/drawing/2016/5/12/chartex" xmlns:cx7="http://schemas.microsoft.com/office/drawing/2016/5/13/chartex" xmlns:cx8="http://schemas.microsoft.com/office/drawing/2016/5/14/chartex" xmlns:mc="http://schemas.openxmlformats.org/markup-compatibility/2006" xmlns:aink="http://schemas.microsoft.com/office/drawing/2016/ink" xmlns:am3d="http://schemas.microsoft.com/office/drawing/2017/model3d" xmlns:o="urn:schemas-microsoft-com:office:office" xmlns:r="http://schemas.openxmlformats.org/officeDocument/2006/relationships" xmlns:m="http://schemas.openxmlformats.org/officeDocument/2006/math" xmlns:v="urn:schemas-microsoft-com:vml" xmlns:wp14="http://schemas.microsoft.com/office/word/2010/wordprocessingDrawing" xmlns:wp="http://schemas.openxmlformats.org/drawingml/2006/wordprocessingDrawing" xmlns:w10="urn:schemas-microsoft-com:office:word" xmlns:w="http://schemas.openxmlformats.org/wordprocessingml/2006/main" xmlns:w14="http://schemas.microsoft.com/office/word/2010/wordml" xmlns:w15="http://schemas.microsoft.com/office/word/2012/wordml" xmlns:w16cid="http://schemas.microsoft.com/office/word/2016/wordml/cid" xmlns:w16se="http://schemas.microsoft.com/office/word/2015/wordml/symex" xmlns:wpg="http://schemas.microsoft.com/office/word/2010/wordprocessingGroup" xmlns:wpi="http://schemas.microsoft.com/office/word/2010/wordprocessingInk" xmlns:wne="http://schemas.microsoft.com/office/word/2006/wordml" xmlns:wps="http://schemas.microsoft.com/office/word/2010/wordprocessingShape" mc:Ignorable="w14 w15 w16se w16cid wp14">
+<w:document xmlns:wpc="http://schemas.microsoft.com/office/word/2010/wordprocessingCanvas" xmlns:mc="http://schemas.openxmlformats.org/markup-compatibility/2006" xmlns:o="urn:schemas-microsoft-com:office:office" xmlns:r="http://schemas.openxmlformats.org/officeDocument/2006/relationships" xmlns:m="http://schemas.openxmlformats.org/officeDocument/2006/math" xmlns:v="urn:schemas-microsoft-com:vml" xmlns:wp14="http://schemas.microsoft.com/office/word/2010/wordprocessingDrawing" xmlns:wp="http://schemas.openxmlformats.org/drawingml/2006/wordprocessingDrawing" xmlns:w10="urn:schemas-microsoft-com:office:word" xmlns:w="http://schemas.openxmlformats.org/wordprocessingml/2006/main" xmlns:w14="http://schemas.microsoft.com/office/word/2010/wordml" xmlns:w15="http://schemas.microsoft.com/office/word/2012/wordml" xmlns:wpg="http://schemas.microsoft.com/office/word/2010/wordprocessingGroup" xmlns:wpi="http://schemas.microsoft.com/office/word/2010/wordprocessingInk" xmlns:wne="http://schemas.microsoft.com/office/word/2006/wordml" xmlns:wps="http://schemas.microsoft.com/office/word/2010/wordprocessingShape" mc:Ignorable="w14 w15 wp14">
   <w:body>
     <w:p>
       <w:pPr>
@@ -41,9 +41,100 @@
           <w:rFonts w:ascii="Arial" w:hAnsi="Arial" w:cs="Arial"/>
           <w:szCs w:val="24"/>
         </w:rPr>
+        <w:t xml:space="preserve">Honeycomb design with transparent background: </w:t>
+      </w:r>
+      <w:hyperlink r:id="rId5" w:history="1">
+        <w:r>
+          <w:rPr>
+            <w:rStyle w:val="Hyperlink"/>
+            <w:rFonts w:ascii="Arial" w:hAnsi="Arial" w:cs="Arial"/>
+            <w:szCs w:val="24"/>
+          </w:rPr>
+          <w:t>https://pixabay.com/vectors/honeycomb-pattern-hexagon-design-34984/</w:t>
+        </w:r>
+      </w:hyperlink>
+    </w:p>
+    <w:p>
+      <w:pPr>
+        <w:pStyle w:val="ListParagraph"/>
+        <w:numPr>
+          <w:ilvl w:val="0"/>
+          <w:numId w:val="3"/>
+        </w:numPr>
+        <w:autoSpaceDE w:val="0"/>
+        <w:autoSpaceDN w:val="0"/>
+        <w:adjustRightInd w:val="0"/>
+        <w:spacing w:after="0"/>
+        <w:rPr>
+          <w:rFonts w:ascii="Arial" w:hAnsi="Arial" w:cs="Arial"/>
+          <w:szCs w:val="24"/>
+        </w:rPr>
+      </w:pPr>
+      <w:r>
+        <w:rPr>
+          <w:rFonts w:ascii="Arial" w:hAnsi="Arial" w:cs="Arial"/>
+          <w:szCs w:val="24"/>
+        </w:rPr>
+        <w:t>Website allows for free for commercial use</w:t>
+      </w:r>
+    </w:p>
+    <w:p>
+      <w:pPr>
+        <w:pStyle w:val="ListParagraph"/>
+        <w:numPr>
+          <w:ilvl w:val="0"/>
+          <w:numId w:val="3"/>
+        </w:numPr>
+        <w:autoSpaceDE w:val="0"/>
+        <w:autoSpaceDN w:val="0"/>
+        <w:adjustRightInd w:val="0"/>
+        <w:spacing w:after="0"/>
+        <w:rPr>
+          <w:rFonts w:ascii="Arial" w:hAnsi="Arial" w:cs="Arial"/>
+          <w:szCs w:val="24"/>
+        </w:rPr>
+      </w:pPr>
+      <w:r>
+        <w:rPr>
+          <w:rFonts w:ascii="Arial" w:hAnsi="Arial" w:cs="Arial"/>
+          <w:szCs w:val="24"/>
+        </w:rPr>
+        <w:t>No attribution is required</w:t>
+      </w:r>
+    </w:p>
+    <w:p>
+      <w:pPr>
+        <w:autoSpaceDE w:val="0"/>
+        <w:autoSpaceDN w:val="0"/>
+        <w:adjustRightInd w:val="0"/>
+        <w:spacing w:after="0"/>
+        <w:rPr>
+          <w:rFonts w:ascii="Arial" w:hAnsi="Arial" w:cs="Arial"/>
+          <w:szCs w:val="24"/>
+        </w:rPr>
+      </w:pPr>
+      <w:bookmarkStart w:id="0" w:name="_GoBack"/>
+      <w:bookmarkEnd w:id="0"/>
+    </w:p>
+    <w:p>
+      <w:pPr>
+        <w:autoSpaceDE w:val="0"/>
+        <w:autoSpaceDN w:val="0"/>
+        <w:adjustRightInd w:val="0"/>
+        <w:spacing w:after="0"/>
+        <w:rPr>
+          <w:rFonts w:ascii="Arial" w:hAnsi="Arial" w:cs="Arial"/>
+          <w:szCs w:val="24"/>
+        </w:rPr>
+      </w:pPr>
+      <w:r>
+        <w:rPr>
+          <w:rFonts w:ascii="Arial" w:hAnsi="Arial" w:cs="Arial"/>
+          <w:szCs w:val="24"/>
+        </w:rPr>
         <w:t xml:space="preserve">Image of cars on traffic: </w:t>
       </w:r>
-      <w:hyperlink r:id="rId5" w:history="1">
+      <w:hyperlink r:id="rId6" w:history="1">
         <w:r>
           <w:rPr>
             <w:rStyle w:val="Hyperlink"/>
@@ -143,7 +234,7 @@
         </w:rPr>
         <w:t xml:space="preserve">Image of a car mirror: </w:t>
       </w:r>
-      <w:hyperlink r:id="rId6" w:history="1">
+      <w:hyperlink r:id="rId7" w:history="1">
         <w:r>
           <w:rPr>
             <w:rStyle w:val="Hyperlink"/>
@@ -249,7 +340,7 @@
         </w:rPr>
         <w:t xml:space="preserve">Federal Reserve Bank logo: </w:t>
       </w:r>
-      <w:hyperlink r:id="rId7" w:history="1">
+      <w:hyperlink r:id="rId8" w:history="1">
         <w:r>
           <w:rPr>
             <w:rStyle w:val="Hyperlink"/>
@@ -330,7 +421,7 @@
         </w:rPr>
         <w:t xml:space="preserve">Pillar Column image: </w:t>
       </w:r>
-      <w:hyperlink r:id="rId8" w:history="1">
+      <w:hyperlink r:id="rId9" w:history="1">
         <w:r>
           <w:rPr>
             <w:rStyle w:val="Hyperlink"/>
@@ -443,7 +534,7 @@
         </w:rPr>
         <w:t xml:space="preserve">Image of job application: </w:t>
       </w:r>
-      <w:hyperlink r:id="rId9" w:history="1">
+      <w:hyperlink r:id="rId10" w:history="1">
         <w:r>
           <w:rPr>
             <w:rStyle w:val="Hyperlink"/>
@@ -550,7 +641,7 @@
         </w:rPr>
         <w:t xml:space="preserve"> states: </w:t>
       </w:r>
-      <w:hyperlink r:id="rId10" w:history="1">
+      <w:hyperlink r:id="rId11" w:history="1">
         <w:r>
           <w:rPr>
             <w:rStyle w:val="Hyperlink"/>
@@ -560,7 +651,6 @@
           <w:t>commons.wikimedia.org/wiki/</w:t>
         </w:r>
         <w:proofErr w:type="spellStart"/>
-        <w:proofErr w:type="gramStart"/>
         <w:r>
           <w:rPr>
             <w:rStyle w:val="Hyperlink"/>
@@ -570,7 +660,6 @@
           <w:t>File:Right_to_Work_states.svg</w:t>
         </w:r>
         <w:proofErr w:type="spellEnd"/>
-        <w:proofErr w:type="gramEnd"/>
       </w:hyperlink>
     </w:p>
     <w:p>
@@ -648,7 +737,7 @@
         </w:rPr>
         <w:t xml:space="preserve">Image of lightbulbs: </w:t>
       </w:r>
-      <w:hyperlink r:id="rId11" w:history="1">
+      <w:hyperlink r:id="rId12" w:history="1">
         <w:r>
           <w:rPr>
             <w:rStyle w:val="Hyperlink"/>
@@ -727,8 +816,6 @@
         </w:rPr>
         <w:t>No Attribution required</w:t>
       </w:r>
-      <w:bookmarkStart w:id="0" w:name="_GoBack"/>
-      <w:bookmarkEnd w:id="0"/>
     </w:p>
     <w:p>
       <w:pPr>
@@ -749,7 +836,7 @@
 </file>
 
 <file path=word/numbering.xml><?xml version="1.0" encoding="utf-8"?>
-<w:numbering xmlns:wpc="http://schemas.microsoft.com/office/word/2010/wordprocessingCanvas" xmlns:cx="http://schemas.microsoft.com/office/drawing/2014/chartex" xmlns:cx1="http://schemas.microsoft.com/office/drawing/2015/9/8/chartex" xmlns:cx2="http://schemas.microsoft.com/office/drawing/2015/10/21/chartex" xmlns:cx3="http://schemas.microsoft.com/office/drawing/2016/5/9/chartex" xmlns:cx4="http://schemas.microsoft.com/office/drawing/2016/5/10/chartex" xmlns:cx5="http://schemas.microsoft.com/office/drawing/2016/5/11/chartex" xmlns:cx6="http://schemas.microsoft.com/office/drawing/2016/5/12/chartex" xmlns:cx7="http://schemas.microsoft.com/office/drawing/2016/5/13/chartex" xmlns:cx8="http://schemas.microsoft.com/office/drawing/2016/5/14/chartex" xmlns:mc="http://schemas.openxmlformats.org/markup-compatibility/2006" xmlns:aink="http://schemas.microsoft.com/office/drawing/2016/ink" xmlns:am3d="http://schemas.microsoft.com/office/drawing/2017/model3d" xmlns:o="urn:schemas-microsoft-com:office:office" xmlns:r="http://schemas.openxmlformats.org/officeDocument/2006/relationships" xmlns:m="http://schemas.openxmlformats.org/officeDocument/2006/math" xmlns:v="urn:schemas-microsoft-com:vml" xmlns:wp14="http://schemas.microsoft.com/office/word/2010/wordprocessingDrawing" xmlns:wp="http://schemas.openxmlformats.org/drawingml/2006/wordprocessingDrawing" xmlns:w10="urn:schemas-microsoft-com:office:word" xmlns:w="http://schemas.openxmlformats.org/wordprocessingml/2006/main" xmlns:w14="http://schemas.microsoft.com/office/word/2010/wordml" xmlns:w15="http://schemas.microsoft.com/office/word/2012/wordml" xmlns:w16cid="http://schemas.microsoft.com/office/word/2016/wordml/cid" xmlns:w16se="http://schemas.microsoft.com/office/word/2015/wordml/symex" xmlns:wpg="http://schemas.microsoft.com/office/word/2010/wordprocessingGroup" xmlns:wpi="http://schemas.microsoft.com/office/word/2010/wordprocessingInk" xmlns:wne="http://schemas.microsoft.com/office/word/2006/wordml" xmlns:wps="http://schemas.microsoft.com/office/word/2010/wordprocessingShape" mc:Ignorable="w14 w15 w16se w16cid wp14">
+<w:numbering xmlns:wpc="http://schemas.microsoft.com/office/word/2010/wordprocessingCanvas" xmlns:mc="http://schemas.openxmlformats.org/markup-compatibility/2006" xmlns:o="urn:schemas-microsoft-com:office:office" xmlns:r="http://schemas.openxmlformats.org/officeDocument/2006/relationships" xmlns:m="http://schemas.openxmlformats.org/officeDocument/2006/math" xmlns:v="urn:schemas-microsoft-com:vml" xmlns:wp14="http://schemas.microsoft.com/office/word/2010/wordprocessingDrawing" xmlns:wp="http://schemas.openxmlformats.org/drawingml/2006/wordprocessingDrawing" xmlns:w10="urn:schemas-microsoft-com:office:word" xmlns:w="http://schemas.openxmlformats.org/wordprocessingml/2006/main" xmlns:w14="http://schemas.microsoft.com/office/word/2010/wordml" xmlns:w15="http://schemas.microsoft.com/office/word/2012/wordml" xmlns:wpg="http://schemas.microsoft.com/office/word/2010/wordprocessingGroup" xmlns:wpi="http://schemas.microsoft.com/office/word/2010/wordprocessingInk" xmlns:wne="http://schemas.microsoft.com/office/word/2006/wordml" xmlns:wps="http://schemas.microsoft.com/office/word/2010/wordprocessingShape" mc:Ignorable="w14 w15 wp14">
   <w:abstractNum w:abstractNumId="0" w15:restartNumberingAfterBreak="0">
     <w:nsid w:val="124C2551"/>
     <w:multiLevelType w:val="hybridMultilevel"/>
@@ -863,6 +950,119 @@
     </w:lvl>
   </w:abstractNum>
   <w:abstractNum w:abstractNumId="1" w15:restartNumberingAfterBreak="0">
+    <w:nsid w:val="432E7DAD"/>
+    <w:multiLevelType w:val="hybridMultilevel"/>
+    <w:tmpl w:val="B38CB006"/>
+    <w:lvl w:ilvl="0" w:tplc="CDF272D4">
+      <w:start w:val="3"/>
+      <w:numFmt w:val="bullet"/>
+      <w:lvlText w:val="-"/>
+      <w:lvlJc w:val="left"/>
+      <w:pPr>
+        <w:ind w:left="720" w:hanging="360"/>
+      </w:pPr>
+      <w:rPr>
+        <w:rFonts w:ascii="Arial" w:eastAsiaTheme="minorHAnsi" w:hAnsi="Arial" w:cs="Arial" w:hint="default"/>
+      </w:rPr>
+    </w:lvl>
+    <w:lvl w:ilvl="1" w:tplc="04090003" w:tentative="1">
+      <w:start w:val="1"/>
+      <w:numFmt w:val="bullet"/>
+      <w:lvlText w:val="o"/>
+      <w:lvlJc w:val="left"/>
+      <w:pPr>
+        <w:ind w:left="1440" w:hanging="360"/>
+      </w:pPr>
+      <w:rPr>
+        <w:rFonts w:ascii="Courier New" w:hAnsi="Courier New" w:cs="Courier New" w:hint="default"/>
+      </w:rPr>
+    </w:lvl>
+    <w:lvl w:ilvl="2" w:tplc="04090005" w:tentative="1">
+      <w:start w:val="1"/>
+      <w:numFmt w:val="bullet"/>
+      <w:lvlText w:val=""/>
+      <w:lvlJc w:val="left"/>
+      <w:pPr>
+        <w:ind w:left="2160" w:hanging="360"/>
+      </w:pPr>
+      <w:rPr>
+        <w:rFonts w:ascii="Wingdings" w:hAnsi="Wingdings" w:hint="default"/>
+      </w:rPr>
+    </w:lvl>
+    <w:lvl w:ilvl="3" w:tplc="04090001" w:tentative="1">
+      <w:start w:val="1"/>
+      <w:numFmt w:val="bullet"/>
+      <w:lvlText w:val=""/>
+      <w:lvlJc w:val="left"/>
+      <w:pPr>
+        <w:ind w:left="2880" w:hanging="360"/>
+      </w:pPr>
+      <w:rPr>
+        <w:rFonts w:ascii="Symbol" w:hAnsi="Symbol" w:hint="default"/>
+      </w:rPr>
+    </w:lvl>
+    <w:lvl w:ilvl="4" w:tplc="04090003" w:tentative="1">
+      <w:start w:val="1"/>
+      <w:numFmt w:val="bullet"/>
+      <w:lvlText w:val="o"/>
+      <w:lvlJc w:val="left"/>
+      <w:pPr>
+        <w:ind w:left="3600" w:hanging="360"/>
+      </w:pPr>
+      <w:rPr>
+        <w:rFonts w:ascii="Courier New" w:hAnsi="Courier New" w:cs="Courier New" w:hint="default"/>
+      </w:rPr>
+    </w:lvl>
+    <w:lvl w:ilvl="5" w:tplc="04090005" w:tentative="1">
+      <w:start w:val="1"/>
+      <w:numFmt w:val="bullet"/>
+      <w:lvlText w:val=""/>
+      <w:lvlJc w:val="left"/>
+      <w:pPr>
+        <w:ind w:left="4320" w:hanging="360"/>
+      </w:pPr>
+      <w:rPr>
+        <w:rFonts w:ascii="Wingdings" w:hAnsi="Wingdings" w:hint="default"/>
+      </w:rPr>
+    </w:lvl>
+    <w:lvl w:ilvl="6" w:tplc="04090001" w:tentative="1">
+      <w:start w:val="1"/>
+      <w:numFmt w:val="bullet"/>
+      <w:lvlText w:val=""/>
+      <w:lvlJc w:val="left"/>
+      <w:pPr>
+        <w:ind w:left="5040" w:hanging="360"/>
+      </w:pPr>
+      <w:rPr>
+        <w:rFonts w:ascii="Symbol" w:hAnsi="Symbol" w:hint="default"/>
+      </w:rPr>
+    </w:lvl>
+    <w:lvl w:ilvl="7" w:tplc="04090003" w:tentative="1">
+      <w:start w:val="1"/>
+      <w:numFmt w:val="bullet"/>
+      <w:lvlText w:val="o"/>
+      <w:lvlJc w:val="left"/>
+      <w:pPr>
+        <w:ind w:left="5760" w:hanging="360"/>
+      </w:pPr>
+      <w:rPr>
+        <w:rFonts w:ascii="Courier New" w:hAnsi="Courier New" w:cs="Courier New" w:hint="default"/>
+      </w:rPr>
+    </w:lvl>
+    <w:lvl w:ilvl="8" w:tplc="04090005" w:tentative="1">
+      <w:start w:val="1"/>
+      <w:numFmt w:val="bullet"/>
+      <w:lvlText w:val=""/>
+      <w:lvlJc w:val="left"/>
+      <w:pPr>
+        <w:ind w:left="6480" w:hanging="360"/>
+      </w:pPr>
+      <w:rPr>
+        <w:rFonts w:ascii="Wingdings" w:hAnsi="Wingdings" w:hint="default"/>
+      </w:rPr>
+    </w:lvl>
+  </w:abstractNum>
+  <w:abstractNum w:abstractNumId="2" w15:restartNumberingAfterBreak="0">
     <w:nsid w:val="640E38D1"/>
     <w:multiLevelType w:val="hybridMultilevel"/>
     <w:tmpl w:val="1736DA68"/>
@@ -978,13 +1178,16 @@
     <w:abstractNumId w:val="0"/>
   </w:num>
   <w:num w:numId="2">
+    <w:abstractNumId w:val="2"/>
+  </w:num>
+  <w:num w:numId="3">
     <w:abstractNumId w:val="1"/>
   </w:num>
 </w:numbering>
 </file>
 
 <file path=word/styles.xml><?xml version="1.0" encoding="utf-8"?>
-<w:styles xmlns:mc="http://schemas.openxmlformats.org/markup-compatibility/2006" xmlns:r="http://schemas.openxmlformats.org/officeDocument/2006/relationships" xmlns:w="http://schemas.openxmlformats.org/wordprocessingml/2006/main" xmlns:w14="http://schemas.microsoft.com/office/word/2010/wordml" xmlns:w15="http://schemas.microsoft.com/office/word/2012/wordml" xmlns:w16cid="http://schemas.microsoft.com/office/word/2016/wordml/cid" xmlns:w16se="http://schemas.microsoft.com/office/word/2015/wordml/symex" mc:Ignorable="w14 w15 w16se w16cid">
+<w:styles xmlns:mc="http://schemas.openxmlformats.org/markup-compatibility/2006" xmlns:r="http://schemas.openxmlformats.org/officeDocument/2006/relationships" xmlns:w="http://schemas.openxmlformats.org/wordprocessingml/2006/main" xmlns:w14="http://schemas.microsoft.com/office/word/2010/wordml" xmlns:w15="http://schemas.microsoft.com/office/word/2012/wordml" mc:Ignorable="w14 w15">
   <w:docDefaults>
     <w:rPrDefault>
       <w:rPr>
@@ -1000,7 +1203,7 @@
       </w:pPr>
     </w:pPrDefault>
   </w:docDefaults>
-  <w:latentStyles w:defLockedState="0" w:defUIPriority="99" w:defSemiHidden="0" w:defUnhideWhenUsed="0" w:defQFormat="0" w:count="375">
+  <w:latentStyles w:defLockedState="0" w:defUIPriority="99" w:defSemiHidden="0" w:defUnhideWhenUsed="0" w:defQFormat="0" w:count="371">
     <w:lsdException w:name="Normal" w:uiPriority="0" w:qFormat="1"/>
     <w:lsdException w:name="heading 1" w:uiPriority="9" w:qFormat="1"/>
     <w:lsdException w:name="heading 2" w:semiHidden="1" w:uiPriority="9" w:unhideWhenUsed="1" w:qFormat="1"/>
@@ -1106,6 +1309,7 @@
     <w:lsdException w:name="HTML Sample" w:semiHidden="1" w:unhideWhenUsed="1"/>
     <w:lsdException w:name="HTML Typewriter" w:semiHidden="1" w:unhideWhenUsed="1"/>
     <w:lsdException w:name="HTML Variable" w:semiHidden="1" w:unhideWhenUsed="1"/>
+    <w:lsdException w:name="Normal Table" w:semiHidden="1" w:unhideWhenUsed="1"/>
     <w:lsdException w:name="annotation subject" w:semiHidden="1" w:unhideWhenUsed="1"/>
     <w:lsdException w:name="No List" w:semiHidden="1" w:unhideWhenUsed="1"/>
     <w:lsdException w:name="Outline List 1" w:semiHidden="1" w:unhideWhenUsed="1"/>
@@ -1149,8 +1353,10 @@
     <w:lsdException w:name="Table Elegant" w:semiHidden="1" w:unhideWhenUsed="1"/>
     <w:lsdException w:name="Table Professional" w:semiHidden="1" w:unhideWhenUsed="1"/>
     <w:lsdException w:name="Table Subtle 1" w:semiHidden="1" w:unhideWhenUsed="1"/>
+    <w:lsdException w:name="Table Subtle 2" w:semiHidden="1" w:unhideWhenUsed="1"/>
     <w:lsdException w:name="Table Web 1" w:semiHidden="1" w:unhideWhenUsed="1"/>
     <w:lsdException w:name="Table Web 2" w:semiHidden="1" w:unhideWhenUsed="1"/>
+    <w:lsdException w:name="Table Web 3" w:semiHidden="1" w:unhideWhenUsed="1"/>
     <w:lsdException w:name="Balloon Text" w:semiHidden="1" w:unhideWhenUsed="1"/>
     <w:lsdException w:name="Table Grid" w:uiPriority="39"/>
     <w:lsdException w:name="Table Theme" w:semiHidden="1" w:unhideWhenUsed="1"/>
@@ -1369,10 +1575,6 @@
     <w:lsdException w:name="List Table 5 Dark Accent 6" w:uiPriority="50"/>
     <w:lsdException w:name="List Table 6 Colorful Accent 6" w:uiPriority="51"/>
     <w:lsdException w:name="List Table 7 Colorful Accent 6" w:uiPriority="52"/>
-    <w:lsdException w:name="Mention" w:semiHidden="1" w:unhideWhenUsed="1"/>
-    <w:lsdException w:name="Smart Hyperlink" w:semiHidden="1" w:unhideWhenUsed="1"/>
-    <w:lsdException w:name="Hashtag" w:semiHidden="1" w:unhideWhenUsed="1"/>
-    <w:lsdException w:name="Unresolved Mention" w:semiHidden="1" w:unhideWhenUsed="1"/>
   </w:latentStyles>
   <w:style w:type="paragraph" w:default="1" w:styleId="Normal">
     <w:name w:val="Normal"/>
@@ -1454,7 +1656,7 @@
       <w:shd w:val="clear" w:color="auto" w:fill="E1DFDD"/>
     </w:rPr>
   </w:style>
-  <w:style w:type="character" w:styleId="UnresolvedMention">
+  <w:style w:type="character" w:customStyle="1" w:styleId="UnresolvedMention">
     <w:name w:val="Unresolved Mention"/>
     <w:basedOn w:val="DefaultParagraphFont"/>
     <w:uiPriority w:val="99"/>

</xml_diff>

<commit_message>
added source location for final section
</commit_message>
<xml_diff>
--- a/Image Source Locations.docx
+++ b/Image Source Locations.docx
@@ -113,8 +113,6 @@
           <w:szCs w:val="24"/>
         </w:rPr>
       </w:pPr>
-      <w:bookmarkStart w:id="0" w:name="_GoBack"/>
-      <w:bookmarkEnd w:id="0"/>
     </w:p>
     <w:p>
       <w:pPr>
@@ -824,6 +822,73 @@
           <w:szCs w:val="24"/>
         </w:rPr>
       </w:pPr>
+    </w:p>
+    <w:p>
+      <w:r>
+        <w:rPr>
+          <w:rFonts w:ascii="Arial" w:hAnsi="Arial" w:cs="Arial"/>
+          <w:szCs w:val="24"/>
+        </w:rPr>
+        <w:t xml:space="preserve">Image for “meet the researchers” section: </w:t>
+      </w:r>
+      <w:hyperlink r:id="rId13" w:history="1">
+        <w:r>
+          <w:rPr>
+            <w:rStyle w:val="Hyperlink"/>
+          </w:rPr>
+          <w:t>https://pxhere.com/en/photo/1567615</w:t>
+        </w:r>
+      </w:hyperlink>
+    </w:p>
+    <w:p>
+      <w:pPr>
+        <w:pStyle w:val="ListParagraph"/>
+        <w:numPr>
+          <w:ilvl w:val="0"/>
+          <w:numId w:val="2"/>
+        </w:numPr>
+        <w:rPr>
+          <w:rFonts w:ascii="Arial" w:hAnsi="Arial" w:cs="Arial"/>
+          <w:szCs w:val="24"/>
+        </w:rPr>
+      </w:pPr>
+      <w:r>
+        <w:rPr>
+          <w:rFonts w:ascii="Arial" w:hAnsi="Arial" w:cs="Arial"/>
+          <w:szCs w:val="24"/>
+        </w:rPr>
+        <w:lastRenderedPageBreak/>
+        <w:t>Under public domain, website allows for free for</w:t>
+      </w:r>
+      <w:bookmarkStart w:id="0" w:name="_GoBack"/>
+      <w:bookmarkEnd w:id="0"/>
+      <w:r>
+        <w:rPr>
+          <w:rFonts w:ascii="Arial" w:hAnsi="Arial" w:cs="Arial"/>
+          <w:szCs w:val="24"/>
+        </w:rPr>
+        <w:t xml:space="preserve"> personal and commercial use</w:t>
+      </w:r>
+    </w:p>
+    <w:p>
+      <w:pPr>
+        <w:pStyle w:val="ListParagraph"/>
+        <w:numPr>
+          <w:ilvl w:val="0"/>
+          <w:numId w:val="2"/>
+        </w:numPr>
+        <w:rPr>
+          <w:rFonts w:ascii="Arial" w:hAnsi="Arial" w:cs="Arial"/>
+          <w:szCs w:val="24"/>
+        </w:rPr>
+      </w:pPr>
+      <w:r>
+        <w:rPr>
+          <w:rFonts w:ascii="Arial" w:hAnsi="Arial" w:cs="Arial"/>
+          <w:szCs w:val="24"/>
+        </w:rPr>
+        <w:t>No attribution required</w:t>
+      </w:r>
     </w:p>
     <w:sectPr>
       <w:pgSz w:w="12240" w:h="15840"/>

</xml_diff>

<commit_message>
Layout changes to interview. Added additional page to 6th article and changed images.
</commit_message>
<xml_diff>
--- a/Image Source Locations.docx
+++ b/Image Source Locations.docx
@@ -1,6 +1,6 @@
 
 <file path=word/document.xml><?xml version="1.0" encoding="utf-8"?>
-<w:document xmlns:wpc="http://schemas.microsoft.com/office/word/2010/wordprocessingCanvas" xmlns:mc="http://schemas.openxmlformats.org/markup-compatibility/2006" xmlns:o="urn:schemas-microsoft-com:office:office" xmlns:r="http://schemas.openxmlformats.org/officeDocument/2006/relationships" xmlns:m="http://schemas.openxmlformats.org/officeDocument/2006/math" xmlns:v="urn:schemas-microsoft-com:vml" xmlns:wp14="http://schemas.microsoft.com/office/word/2010/wordprocessingDrawing" xmlns:wp="http://schemas.openxmlformats.org/drawingml/2006/wordprocessingDrawing" xmlns:w10="urn:schemas-microsoft-com:office:word" xmlns:w="http://schemas.openxmlformats.org/wordprocessingml/2006/main" xmlns:w14="http://schemas.microsoft.com/office/word/2010/wordml" xmlns:w15="http://schemas.microsoft.com/office/word/2012/wordml" xmlns:wpg="http://schemas.microsoft.com/office/word/2010/wordprocessingGroup" xmlns:wpi="http://schemas.microsoft.com/office/word/2010/wordprocessingInk" xmlns:wne="http://schemas.microsoft.com/office/word/2006/wordml" xmlns:wps="http://schemas.microsoft.com/office/word/2010/wordprocessingShape" mc:Ignorable="w14 w15 wp14">
+<w:document xmlns:wpc="http://schemas.microsoft.com/office/word/2010/wordprocessingCanvas" xmlns:cx="http://schemas.microsoft.com/office/drawing/2014/chartex" xmlns:cx1="http://schemas.microsoft.com/office/drawing/2015/9/8/chartex" xmlns:cx2="http://schemas.microsoft.com/office/drawing/2015/10/21/chartex" xmlns:cx3="http://schemas.microsoft.com/office/drawing/2016/5/9/chartex" xmlns:cx4="http://schemas.microsoft.com/office/drawing/2016/5/10/chartex" xmlns:cx5="http://schemas.microsoft.com/office/drawing/2016/5/11/chartex" xmlns:cx6="http://schemas.microsoft.com/office/drawing/2016/5/12/chartex" xmlns:cx7="http://schemas.microsoft.com/office/drawing/2016/5/13/chartex" xmlns:cx8="http://schemas.microsoft.com/office/drawing/2016/5/14/chartex" xmlns:mc="http://schemas.openxmlformats.org/markup-compatibility/2006" xmlns:aink="http://schemas.microsoft.com/office/drawing/2016/ink" xmlns:am3d="http://schemas.microsoft.com/office/drawing/2017/model3d" xmlns:o="urn:schemas-microsoft-com:office:office" xmlns:r="http://schemas.openxmlformats.org/officeDocument/2006/relationships" xmlns:m="http://schemas.openxmlformats.org/officeDocument/2006/math" xmlns:v="urn:schemas-microsoft-com:vml" xmlns:wp14="http://schemas.microsoft.com/office/word/2010/wordprocessingDrawing" xmlns:wp="http://schemas.openxmlformats.org/drawingml/2006/wordprocessingDrawing" xmlns:w10="urn:schemas-microsoft-com:office:word" xmlns:w="http://schemas.openxmlformats.org/wordprocessingml/2006/main" xmlns:w14="http://schemas.microsoft.com/office/word/2010/wordml" xmlns:w15="http://schemas.microsoft.com/office/word/2012/wordml" xmlns:w16cid="http://schemas.microsoft.com/office/word/2016/wordml/cid" xmlns:w16se="http://schemas.microsoft.com/office/word/2015/wordml/symex" xmlns:wpg="http://schemas.microsoft.com/office/word/2010/wordprocessingGroup" xmlns:wpi="http://schemas.microsoft.com/office/word/2010/wordprocessingInk" xmlns:wne="http://schemas.microsoft.com/office/word/2006/wordml" xmlns:wps="http://schemas.microsoft.com/office/word/2010/wordprocessingShape" mc:Ignorable="w14 w15 w16se w16cid wp14">
   <w:body>
     <w:p>
       <w:pPr>
@@ -649,6 +649,7 @@
           <w:t>commons.wikimedia.org/wiki/</w:t>
         </w:r>
         <w:proofErr w:type="spellStart"/>
+        <w:proofErr w:type="gramStart"/>
         <w:r>
           <w:rPr>
             <w:rStyle w:val="Hyperlink"/>
@@ -658,6 +659,7 @@
           <w:t>File:Right_to_Work_states.svg</w:t>
         </w:r>
         <w:proofErr w:type="spellEnd"/>
+        <w:proofErr w:type="gramEnd"/>
       </w:hyperlink>
     </w:p>
     <w:p>
@@ -733,7 +735,35 @@
           <w:rFonts w:ascii="Arial" w:hAnsi="Arial" w:cs="Arial"/>
           <w:szCs w:val="24"/>
         </w:rPr>
-        <w:t xml:space="preserve">Image of lightbulbs: </w:t>
+        <w:t xml:space="preserve">Image of </w:t>
+      </w:r>
+      <w:r>
+        <w:rPr>
+          <w:rFonts w:ascii="Arial" w:hAnsi="Arial" w:cs="Arial"/>
+          <w:szCs w:val="24"/>
+        </w:rPr>
+        <w:t xml:space="preserve">room with </w:t>
+      </w:r>
+      <w:r>
+        <w:rPr>
+          <w:rFonts w:ascii="Arial" w:hAnsi="Arial" w:cs="Arial"/>
+          <w:szCs w:val="24"/>
+        </w:rPr>
+        <w:t>light</w:t>
+      </w:r>
+      <w:r>
+        <w:rPr>
+          <w:rFonts w:ascii="Arial" w:hAnsi="Arial" w:cs="Arial"/>
+          <w:szCs w:val="24"/>
+        </w:rPr>
+        <w:t>s</w:t>
+      </w:r>
+      <w:r>
+        <w:rPr>
+          <w:rFonts w:ascii="Arial" w:hAnsi="Arial" w:cs="Arial"/>
+          <w:szCs w:val="24"/>
+        </w:rPr>
+        <w:t xml:space="preserve">: </w:t>
       </w:r>
       <w:hyperlink r:id="rId12" w:history="1">
         <w:r>
@@ -742,7 +772,65 @@
             <w:rFonts w:ascii="Arial" w:hAnsi="Arial" w:cs="Arial"/>
             <w:szCs w:val="24"/>
           </w:rPr>
-          <w:t>https://pxhere.com/en/photo/788372</w:t>
+          <w:t>https://pxher</w:t>
+        </w:r>
+        <w:bookmarkStart w:id="0" w:name="_GoBack"/>
+        <w:bookmarkEnd w:id="0"/>
+        <w:r>
+          <w:rPr>
+            <w:rStyle w:val="Hyperlink"/>
+            <w:rFonts w:ascii="Arial" w:hAnsi="Arial" w:cs="Arial"/>
+            <w:szCs w:val="24"/>
+          </w:rPr>
+          <w:t>e</w:t>
+        </w:r>
+        <w:r>
+          <w:rPr>
+            <w:rStyle w:val="Hyperlink"/>
+            <w:rFonts w:ascii="Arial" w:hAnsi="Arial" w:cs="Arial"/>
+            <w:szCs w:val="24"/>
+          </w:rPr>
+          <w:t>.c</w:t>
+        </w:r>
+        <w:r>
+          <w:rPr>
+            <w:rStyle w:val="Hyperlink"/>
+            <w:rFonts w:ascii="Arial" w:hAnsi="Arial" w:cs="Arial"/>
+            <w:szCs w:val="24"/>
+          </w:rPr>
+          <w:t>o</w:t>
+        </w:r>
+        <w:r>
+          <w:rPr>
+            <w:rStyle w:val="Hyperlink"/>
+            <w:rFonts w:ascii="Arial" w:hAnsi="Arial" w:cs="Arial"/>
+            <w:szCs w:val="24"/>
+          </w:rPr>
+          <w:t>m/en/photo/</w:t>
+        </w:r>
+        <w:r>
+          <w:rPr>
+            <w:rStyle w:val="Hyperlink"/>
+            <w:rFonts w:ascii="Arial" w:hAnsi="Arial" w:cs="Arial"/>
+            <w:szCs w:val="24"/>
+          </w:rPr>
+          <w:t>1497</w:t>
+        </w:r>
+        <w:r>
+          <w:rPr>
+            <w:rStyle w:val="Hyperlink"/>
+            <w:rFonts w:ascii="Arial" w:hAnsi="Arial" w:cs="Arial"/>
+            <w:szCs w:val="24"/>
+          </w:rPr>
+          <w:t>8</w:t>
+        </w:r>
+        <w:r>
+          <w:rPr>
+            <w:rStyle w:val="Hyperlink"/>
+            <w:rFonts w:ascii="Arial" w:hAnsi="Arial" w:cs="Arial"/>
+            <w:szCs w:val="24"/>
+          </w:rPr>
+          <w:t>79</w:t>
         </w:r>
       </w:hyperlink>
     </w:p>
@@ -817,6 +905,131 @@
     </w:p>
     <w:p>
       <w:pPr>
+        <w:autoSpaceDE w:val="0"/>
+        <w:autoSpaceDN w:val="0"/>
+        <w:adjustRightInd w:val="0"/>
+        <w:spacing w:after="0"/>
+        <w:rPr>
+          <w:rFonts w:ascii="Arial" w:hAnsi="Arial" w:cs="Arial"/>
+          <w:szCs w:val="24"/>
+        </w:rPr>
+      </w:pPr>
+    </w:p>
+    <w:p>
+      <w:pPr>
+        <w:autoSpaceDE w:val="0"/>
+        <w:autoSpaceDN w:val="0"/>
+        <w:adjustRightInd w:val="0"/>
+        <w:spacing w:after="0"/>
+        <w:rPr>
+          <w:rFonts w:ascii="Arial" w:hAnsi="Arial" w:cs="Arial"/>
+          <w:szCs w:val="24"/>
+        </w:rPr>
+      </w:pPr>
+      <w:r>
+        <w:rPr>
+          <w:rFonts w:ascii="Arial" w:hAnsi="Arial" w:cs="Arial"/>
+          <w:szCs w:val="24"/>
+        </w:rPr>
+        <w:lastRenderedPageBreak/>
+        <w:t xml:space="preserve">Lightbulb </w:t>
+      </w:r>
+      <w:r>
+        <w:rPr>
+          <w:rFonts w:ascii="Arial" w:hAnsi="Arial" w:cs="Arial"/>
+          <w:szCs w:val="24"/>
+        </w:rPr>
+        <w:t>vector</w:t>
+      </w:r>
+      <w:r>
+        <w:rPr>
+          <w:rFonts w:ascii="Arial" w:hAnsi="Arial" w:cs="Arial"/>
+          <w:szCs w:val="24"/>
+        </w:rPr>
+        <w:t xml:space="preserve">: </w:t>
+      </w:r>
+      <w:hyperlink r:id="rId13" w:history="1">
+        <w:r>
+          <w:rPr>
+            <w:rStyle w:val="Hyperlink"/>
+            <w:rFonts w:ascii="Arial" w:hAnsi="Arial" w:cs="Arial"/>
+            <w:szCs w:val="24"/>
+          </w:rPr>
+          <w:t>https://commons.wikimedia.org/wiki/File:Led_light_bulb_-_led_lamp_2.png</w:t>
+        </w:r>
+      </w:hyperlink>
+    </w:p>
+    <w:p>
+      <w:pPr>
+        <w:pStyle w:val="ListParagraph"/>
+        <w:numPr>
+          <w:ilvl w:val="0"/>
+          <w:numId w:val="2"/>
+        </w:numPr>
+        <w:rPr>
+          <w:rFonts w:ascii="Arial" w:hAnsi="Arial" w:cs="Arial"/>
+          <w:szCs w:val="24"/>
+        </w:rPr>
+      </w:pPr>
+      <w:r>
+        <w:rPr>
+          <w:rFonts w:ascii="Arial" w:hAnsi="Arial" w:cs="Arial"/>
+          <w:color w:val="2F2F2F"/>
+          <w:szCs w:val="24"/>
+        </w:rPr>
+        <w:t>Website allows for free for personal and commercial use</w:t>
+      </w:r>
+    </w:p>
+    <w:p>
+      <w:pPr>
+        <w:pStyle w:val="ListParagraph"/>
+        <w:numPr>
+          <w:ilvl w:val="0"/>
+          <w:numId w:val="2"/>
+        </w:numPr>
+        <w:autoSpaceDE w:val="0"/>
+        <w:autoSpaceDN w:val="0"/>
+        <w:adjustRightInd w:val="0"/>
+        <w:spacing w:after="0"/>
+        <w:rPr>
+          <w:rFonts w:ascii="Arial" w:hAnsi="Arial" w:cs="Arial"/>
+          <w:szCs w:val="24"/>
+        </w:rPr>
+      </w:pPr>
+      <w:r>
+        <w:rPr>
+          <w:rFonts w:ascii="Arial" w:hAnsi="Arial" w:cs="Arial"/>
+          <w:szCs w:val="24"/>
+        </w:rPr>
+        <w:t>Public Domain</w:t>
+      </w:r>
+    </w:p>
+    <w:p>
+      <w:pPr>
+        <w:pStyle w:val="ListParagraph"/>
+        <w:numPr>
+          <w:ilvl w:val="0"/>
+          <w:numId w:val="2"/>
+        </w:numPr>
+        <w:autoSpaceDE w:val="0"/>
+        <w:autoSpaceDN w:val="0"/>
+        <w:adjustRightInd w:val="0"/>
+        <w:spacing w:after="0"/>
+        <w:rPr>
+          <w:rFonts w:ascii="Arial" w:hAnsi="Arial" w:cs="Arial"/>
+          <w:szCs w:val="24"/>
+        </w:rPr>
+      </w:pPr>
+      <w:r>
+        <w:rPr>
+          <w:rFonts w:ascii="Arial" w:hAnsi="Arial" w:cs="Arial"/>
+          <w:szCs w:val="24"/>
+        </w:rPr>
+        <w:t>No Attribution required</w:t>
+      </w:r>
+    </w:p>
+    <w:p>
+      <w:pPr>
         <w:rPr>
           <w:rFonts w:ascii="Arial" w:hAnsi="Arial" w:cs="Arial"/>
           <w:szCs w:val="24"/>
@@ -831,7 +1044,7 @@
         </w:rPr>
         <w:t xml:space="preserve">Image for “meet the researchers” section: </w:t>
       </w:r>
-      <w:hyperlink r:id="rId13" w:history="1">
+      <w:hyperlink r:id="rId14" w:history="1">
         <w:r>
           <w:rPr>
             <w:rStyle w:val="Hyperlink"/>
@@ -857,17 +1070,7 @@
           <w:rFonts w:ascii="Arial" w:hAnsi="Arial" w:cs="Arial"/>
           <w:szCs w:val="24"/>
         </w:rPr>
-        <w:lastRenderedPageBreak/>
-        <w:t>Under public domain, website allows for free for</w:t>
-      </w:r>
-      <w:bookmarkStart w:id="0" w:name="_GoBack"/>
-      <w:bookmarkEnd w:id="0"/>
-      <w:r>
-        <w:rPr>
-          <w:rFonts w:ascii="Arial" w:hAnsi="Arial" w:cs="Arial"/>
-          <w:szCs w:val="24"/>
-        </w:rPr>
-        <w:t xml:space="preserve"> personal and commercial use</w:t>
+        <w:t>Under public domain, website allows for free for personal and commercial use</w:t>
       </w:r>
     </w:p>
     <w:p>
@@ -901,7 +1104,7 @@
 </file>
 
 <file path=word/numbering.xml><?xml version="1.0" encoding="utf-8"?>
-<w:numbering xmlns:wpc="http://schemas.microsoft.com/office/word/2010/wordprocessingCanvas" xmlns:mc="http://schemas.openxmlformats.org/markup-compatibility/2006" xmlns:o="urn:schemas-microsoft-com:office:office" xmlns:r="http://schemas.openxmlformats.org/officeDocument/2006/relationships" xmlns:m="http://schemas.openxmlformats.org/officeDocument/2006/math" xmlns:v="urn:schemas-microsoft-com:vml" xmlns:wp14="http://schemas.microsoft.com/office/word/2010/wordprocessingDrawing" xmlns:wp="http://schemas.openxmlformats.org/drawingml/2006/wordprocessingDrawing" xmlns:w10="urn:schemas-microsoft-com:office:word" xmlns:w="http://schemas.openxmlformats.org/wordprocessingml/2006/main" xmlns:w14="http://schemas.microsoft.com/office/word/2010/wordml" xmlns:w15="http://schemas.microsoft.com/office/word/2012/wordml" xmlns:wpg="http://schemas.microsoft.com/office/word/2010/wordprocessingGroup" xmlns:wpi="http://schemas.microsoft.com/office/word/2010/wordprocessingInk" xmlns:wne="http://schemas.microsoft.com/office/word/2006/wordml" xmlns:wps="http://schemas.microsoft.com/office/word/2010/wordprocessingShape" mc:Ignorable="w14 w15 wp14">
+<w:numbering xmlns:wpc="http://schemas.microsoft.com/office/word/2010/wordprocessingCanvas" xmlns:cx="http://schemas.microsoft.com/office/drawing/2014/chartex" xmlns:cx1="http://schemas.microsoft.com/office/drawing/2015/9/8/chartex" xmlns:cx2="http://schemas.microsoft.com/office/drawing/2015/10/21/chartex" xmlns:cx3="http://schemas.microsoft.com/office/drawing/2016/5/9/chartex" xmlns:cx4="http://schemas.microsoft.com/office/drawing/2016/5/10/chartex" xmlns:cx5="http://schemas.microsoft.com/office/drawing/2016/5/11/chartex" xmlns:cx6="http://schemas.microsoft.com/office/drawing/2016/5/12/chartex" xmlns:cx7="http://schemas.microsoft.com/office/drawing/2016/5/13/chartex" xmlns:cx8="http://schemas.microsoft.com/office/drawing/2016/5/14/chartex" xmlns:mc="http://schemas.openxmlformats.org/markup-compatibility/2006" xmlns:aink="http://schemas.microsoft.com/office/drawing/2016/ink" xmlns:am3d="http://schemas.microsoft.com/office/drawing/2017/model3d" xmlns:o="urn:schemas-microsoft-com:office:office" xmlns:r="http://schemas.openxmlformats.org/officeDocument/2006/relationships" xmlns:m="http://schemas.openxmlformats.org/officeDocument/2006/math" xmlns:v="urn:schemas-microsoft-com:vml" xmlns:wp14="http://schemas.microsoft.com/office/word/2010/wordprocessingDrawing" xmlns:wp="http://schemas.openxmlformats.org/drawingml/2006/wordprocessingDrawing" xmlns:w10="urn:schemas-microsoft-com:office:word" xmlns:w="http://schemas.openxmlformats.org/wordprocessingml/2006/main" xmlns:w14="http://schemas.microsoft.com/office/word/2010/wordml" xmlns:w15="http://schemas.microsoft.com/office/word/2012/wordml" xmlns:w16cid="http://schemas.microsoft.com/office/word/2016/wordml/cid" xmlns:w16se="http://schemas.microsoft.com/office/word/2015/wordml/symex" xmlns:wpg="http://schemas.microsoft.com/office/word/2010/wordprocessingGroup" xmlns:wpi="http://schemas.microsoft.com/office/word/2010/wordprocessingInk" xmlns:wne="http://schemas.microsoft.com/office/word/2006/wordml" xmlns:wps="http://schemas.microsoft.com/office/word/2010/wordprocessingShape" mc:Ignorable="w14 w15 w16se w16cid wp14">
   <w:abstractNum w:abstractNumId="0" w15:restartNumberingAfterBreak="0">
     <w:nsid w:val="124C2551"/>
     <w:multiLevelType w:val="hybridMultilevel"/>
@@ -1252,7 +1455,7 @@
 </file>
 
 <file path=word/styles.xml><?xml version="1.0" encoding="utf-8"?>
-<w:styles xmlns:mc="http://schemas.openxmlformats.org/markup-compatibility/2006" xmlns:r="http://schemas.openxmlformats.org/officeDocument/2006/relationships" xmlns:w="http://schemas.openxmlformats.org/wordprocessingml/2006/main" xmlns:w14="http://schemas.microsoft.com/office/word/2010/wordml" xmlns:w15="http://schemas.microsoft.com/office/word/2012/wordml" mc:Ignorable="w14 w15">
+<w:styles xmlns:mc="http://schemas.openxmlformats.org/markup-compatibility/2006" xmlns:r="http://schemas.openxmlformats.org/officeDocument/2006/relationships" xmlns:w="http://schemas.openxmlformats.org/wordprocessingml/2006/main" xmlns:w14="http://schemas.microsoft.com/office/word/2010/wordml" xmlns:w15="http://schemas.microsoft.com/office/word/2012/wordml" xmlns:w16cid="http://schemas.microsoft.com/office/word/2016/wordml/cid" xmlns:w16se="http://schemas.microsoft.com/office/word/2015/wordml/symex" mc:Ignorable="w14 w15 w16se w16cid">
   <w:docDefaults>
     <w:rPrDefault>
       <w:rPr>
@@ -1268,7 +1471,7 @@
       </w:pPr>
     </w:pPrDefault>
   </w:docDefaults>
-  <w:latentStyles w:defLockedState="0" w:defUIPriority="99" w:defSemiHidden="0" w:defUnhideWhenUsed="0" w:defQFormat="0" w:count="371">
+  <w:latentStyles w:defLockedState="0" w:defUIPriority="99" w:defSemiHidden="0" w:defUnhideWhenUsed="0" w:defQFormat="0" w:count="375">
     <w:lsdException w:name="Normal" w:uiPriority="0" w:qFormat="1"/>
     <w:lsdException w:name="heading 1" w:uiPriority="9" w:qFormat="1"/>
     <w:lsdException w:name="heading 2" w:semiHidden="1" w:uiPriority="9" w:unhideWhenUsed="1" w:qFormat="1"/>
@@ -1640,6 +1843,10 @@
     <w:lsdException w:name="List Table 5 Dark Accent 6" w:uiPriority="50"/>
     <w:lsdException w:name="List Table 6 Colorful Accent 6" w:uiPriority="51"/>
     <w:lsdException w:name="List Table 7 Colorful Accent 6" w:uiPriority="52"/>
+    <w:lsdException w:name="Mention" w:semiHidden="1" w:unhideWhenUsed="1"/>
+    <w:lsdException w:name="Smart Hyperlink" w:semiHidden="1" w:unhideWhenUsed="1"/>
+    <w:lsdException w:name="Hashtag" w:semiHidden="1" w:unhideWhenUsed="1"/>
+    <w:lsdException w:name="Unresolved Mention" w:semiHidden="1" w:unhideWhenUsed="1"/>
   </w:latentStyles>
   <w:style w:type="paragraph" w:default="1" w:styleId="Normal">
     <w:name w:val="Normal"/>
@@ -1721,8 +1928,8 @@
       <w:shd w:val="clear" w:color="auto" w:fill="E1DFDD"/>
     </w:rPr>
   </w:style>
-  <w:style w:type="character" w:customStyle="1" w:styleId="UnresolvedMention">
-    <w:name w:val="Unresolved Mention"/>
+  <w:style w:type="character" w:customStyle="1" w:styleId="UnresolvedMention2">
+    <w:name w:val="Unresolved Mention2"/>
     <w:basedOn w:val="DefaultParagraphFont"/>
     <w:uiPriority w:val="99"/>
     <w:semiHidden/>
@@ -1731,6 +1938,30 @@
     <w:rPr>
       <w:color w:val="605E5C"/>
       <w:shd w:val="clear" w:color="auto" w:fill="E1DFDD"/>
+    </w:rPr>
+  </w:style>
+  <w:style w:type="character" w:styleId="UnresolvedMention">
+    <w:name w:val="Unresolved Mention"/>
+    <w:basedOn w:val="DefaultParagraphFont"/>
+    <w:uiPriority w:val="99"/>
+    <w:semiHidden/>
+    <w:unhideWhenUsed/>
+    <w:rsid w:val="009F6B62"/>
+    <w:rPr>
+      <w:color w:val="605E5C"/>
+      <w:shd w:val="clear" w:color="auto" w:fill="E1DFDD"/>
+    </w:rPr>
+  </w:style>
+  <w:style w:type="character" w:styleId="FollowedHyperlink">
+    <w:name w:val="FollowedHyperlink"/>
+    <w:basedOn w:val="DefaultParagraphFont"/>
+    <w:uiPriority w:val="99"/>
+    <w:semiHidden/>
+    <w:unhideWhenUsed/>
+    <w:rsid w:val="004F0498"/>
+    <w:rPr>
+      <w:color w:val="954F72" w:themeColor="followedHyperlink"/>
+      <w:u w:val="single"/>
     </w:rPr>
   </w:style>
 </w:styles>

</xml_diff>